<commit_message>
Correção dos documentos de validação
</commit_message>
<xml_diff>
--- a/validation_documents/Roteiro de apresentação.docx
+++ b/validation_documents/Roteiro de apresentação.docx
@@ -164,56 +164,62 @@
         <w:rPr>
           <w:color w:val="EE0000"/>
         </w:rPr>
+        <w:t xml:space="preserve"> Expert </w:t>
+      </w:r>
+      <w:proofErr w:type="spellStart"/>
+      <w:r>
+        <w:rPr>
+          <w:color w:val="EE0000"/>
+        </w:rPr>
+        <w:t>Comparison</w:t>
+      </w:r>
+      <w:proofErr w:type="spellEnd"/>
+      <w:r>
+        <w:rPr>
+          <w:color w:val="EE0000"/>
+        </w:rPr>
+        <w:t>.</w:t>
+      </w:r>
+    </w:p>
+    <w:p>
+      <w:pPr>
+        <w:pStyle w:val="PargrafodaLista"/>
+        <w:rPr>
+          <w:color w:val="EE0000"/>
+        </w:rPr>
+      </w:pPr>
+    </w:p>
+    <w:p>
+      <w:pPr>
+        <w:pStyle w:val="PargrafodaLista"/>
+        <w:jc w:val="both"/>
+        <w:rPr>
+          <w:color w:val="EE0000"/>
+        </w:rPr>
+      </w:pPr>
+      <w:r>
+        <w:rPr>
+          <w:color w:val="EE0000"/>
+        </w:rPr>
+        <w:t xml:space="preserve">Abstract: </w:t>
+      </w:r>
+      <w:r>
+        <w:rPr>
+          <w:color w:val="EE0000"/>
+        </w:rPr>
+        <w:t>Grandes conjuntos de dados rotulados têm impulsionado métodos de</w:t>
+      </w:r>
+      <w:r>
+        <w:rPr>
+          <w:color w:val="EE0000"/>
+        </w:rPr>
         <w:t xml:space="preserve"> </w:t>
       </w:r>
       <w:r>
         <w:rPr>
           <w:color w:val="EE0000"/>
         </w:rPr>
-        <w:t xml:space="preserve">Expert </w:t>
-      </w:r>
-      <w:proofErr w:type="spellStart"/>
-      <w:r>
-        <w:rPr>
-          <w:color w:val="EE0000"/>
-        </w:rPr>
-        <w:t>Comparison</w:t>
-      </w:r>
-      <w:proofErr w:type="spellEnd"/>
-      <w:r>
-        <w:rPr>
-          <w:color w:val="EE0000"/>
-        </w:rPr>
-        <w:t>.</w:t>
-      </w:r>
-    </w:p>
-    <w:p>
-      <w:pPr>
-        <w:pStyle w:val="PargrafodaLista"/>
-        <w:rPr>
-          <w:color w:val="EE0000"/>
-        </w:rPr>
-      </w:pPr>
-    </w:p>
-    <w:p>
-      <w:pPr>
-        <w:pStyle w:val="PargrafodaLista"/>
-        <w:jc w:val="both"/>
-        <w:rPr>
-          <w:color w:val="EE0000"/>
-        </w:rPr>
-      </w:pPr>
-      <w:r>
-        <w:rPr>
-          <w:color w:val="EE0000"/>
-        </w:rPr>
-        <w:t xml:space="preserve">Abstract: </w:t>
-      </w:r>
-      <w:r>
-        <w:rPr>
-          <w:color w:val="EE0000"/>
-        </w:rPr>
-        <w:t>Grandes conjuntos de dados rotulados têm impulsionado métodos de</w:t>
+        <w:t>aprendizado profundo</w:t>
       </w:r>
       <w:r>
         <w:rPr>
@@ -225,7 +231,7 @@
         <w:rPr>
           <w:color w:val="EE0000"/>
         </w:rPr>
-        <w:t>aprendizado profundo</w:t>
+        <w:t>para alcançar desempenho de nível especialista em uma variedade de tarefas de imagem médica.</w:t>
       </w:r>
       <w:r>
         <w:rPr>
@@ -237,7 +243,21 @@
         <w:rPr>
           <w:color w:val="EE0000"/>
         </w:rPr>
-        <w:t>para alcançar desempenho de nível especialista em uma variedade de tarefas de imagem médica.</w:t>
+        <w:t xml:space="preserve">Apresentamos o </w:t>
+      </w:r>
+      <w:proofErr w:type="spellStart"/>
+      <w:r>
+        <w:rPr>
+          <w:color w:val="EE0000"/>
+        </w:rPr>
+        <w:t>CheXpert</w:t>
+      </w:r>
+      <w:proofErr w:type="spellEnd"/>
+      <w:r>
+        <w:rPr>
+          <w:color w:val="EE0000"/>
+        </w:rPr>
+        <w:t>, um grande conjunto de dados que contém 224.316 radiografias de tórax de 65.240 pacientes.</w:t>
       </w:r>
       <w:r>
         <w:rPr>
@@ -249,21 +269,19 @@
         <w:rPr>
           <w:color w:val="EE0000"/>
         </w:rPr>
-        <w:t xml:space="preserve">Apresentamos o </w:t>
-      </w:r>
-      <w:proofErr w:type="spellStart"/>
-      <w:r>
-        <w:rPr>
-          <w:color w:val="EE0000"/>
-        </w:rPr>
-        <w:t>CheXpert</w:t>
-      </w:r>
-      <w:proofErr w:type="spellEnd"/>
-      <w:r>
-        <w:rPr>
-          <w:color w:val="EE0000"/>
-        </w:rPr>
-        <w:t>, um grande conjunto de dados que contém 224.316 radiografias de tórax de 65.240 pacientes.</w:t>
+        <w:t xml:space="preserve">Desenvolvemos um </w:t>
+      </w:r>
+      <w:r>
+        <w:rPr>
+          <w:color w:val="EE0000"/>
+        </w:rPr>
+        <w:t>classificador</w:t>
+      </w:r>
+      <w:r>
+        <w:rPr>
+          <w:color w:val="EE0000"/>
+        </w:rPr>
+        <w:t xml:space="preserve"> para detectar automaticamente a presença de 14 observações em laudos radiológicos, capturando incertezas inerentes à interpretação de radiografias. Investigamos diferentes abordagens para usar os rótulos de incerteza no treinamento de redes neurais convolucionais que geram a probabilidade dessas</w:t>
       </w:r>
       <w:r>
         <w:rPr>
@@ -275,19 +293,31 @@
         <w:rPr>
           <w:color w:val="EE0000"/>
         </w:rPr>
-        <w:t xml:space="preserve">Desenvolvemos um </w:t>
-      </w:r>
-      <w:r>
-        <w:rPr>
-          <w:color w:val="EE0000"/>
-        </w:rPr>
-        <w:t>classificador</w:t>
-      </w:r>
-      <w:r>
-        <w:rPr>
-          <w:color w:val="EE0000"/>
-        </w:rPr>
-        <w:t xml:space="preserve"> para detectar automaticamente a presença de 14 observações em laudos radiológicos, capturando incertezas inerentes à interpretação de radiografias. Investigamos diferentes abordagens para usar os rótulos de incerteza no treinamento de redes neurais convolucionais que geram a probabilidade dessas</w:t>
+        <w:t>observações, dadas as radiografias frontais e laterais disponíveis.</w:t>
+      </w:r>
+    </w:p>
+    <w:p>
+      <w:pPr>
+        <w:pStyle w:val="PargrafodaLista"/>
+        <w:jc w:val="both"/>
+        <w:rPr>
+          <w:color w:val="EE0000"/>
+        </w:rPr>
+      </w:pPr>
+    </w:p>
+    <w:p>
+      <w:pPr>
+        <w:pStyle w:val="PargrafodaLista"/>
+        <w:jc w:val="both"/>
+        <w:rPr>
+          <w:color w:val="EE0000"/>
+        </w:rPr>
+      </w:pPr>
+      <w:r>
+        <w:rPr>
+          <w:color w:val="EE0000"/>
+        </w:rPr>
+        <w:t>Em um conjunto de validação de 200 estudos radiográficos de tórax que</w:t>
       </w:r>
       <w:r>
         <w:rPr>
@@ -299,55 +329,7 @@
         <w:rPr>
           <w:color w:val="EE0000"/>
         </w:rPr>
-        <w:t>observações, dadas as radiografias frontais e laterais disponíveis.</w:t>
-      </w:r>
-    </w:p>
-    <w:p>
-      <w:pPr>
-        <w:pStyle w:val="PargrafodaLista"/>
-        <w:jc w:val="both"/>
-        <w:rPr>
-          <w:color w:val="EE0000"/>
-        </w:rPr>
-      </w:pPr>
-    </w:p>
-    <w:p>
-      <w:pPr>
-        <w:pStyle w:val="PargrafodaLista"/>
-        <w:jc w:val="both"/>
-        <w:rPr>
-          <w:color w:val="EE0000"/>
-        </w:rPr>
-      </w:pPr>
-      <w:r>
-        <w:rPr>
-          <w:color w:val="EE0000"/>
-        </w:rPr>
-        <w:t>Em um conjunto de validação de 200 estudos radiográficos de tórax que</w:t>
-      </w:r>
-      <w:r>
-        <w:rPr>
-          <w:color w:val="EE0000"/>
-        </w:rPr>
-        <w:t xml:space="preserve"> </w:t>
-      </w:r>
-      <w:r>
-        <w:rPr>
-          <w:color w:val="EE0000"/>
-        </w:rPr>
-        <w:t>foram anotados manualmente por 3 radiologistas certificados,</w:t>
-      </w:r>
-      <w:r>
-        <w:rPr>
-          <w:color w:val="EE0000"/>
-        </w:rPr>
-        <w:t xml:space="preserve"> </w:t>
-      </w:r>
-      <w:r>
-        <w:rPr>
-          <w:color w:val="EE0000"/>
-        </w:rPr>
-        <w:t>descobrimos que diferentes abordagens de incerteza são úteis para diferentes patologias. Em seguida, avaliamos</w:t>
+        <w:t>foram anotados manualmente por 3 radiologistas certificados, descobrimos que diferentes abordagens de incerteza são úteis para diferentes patologias. Em seguida, avaliamos</w:t>
       </w:r>
       <w:r>
         <w:rPr>
@@ -817,13 +799,7 @@
       </w:r>
       <w:proofErr w:type="spellEnd"/>
       <w:r>
-        <w:t xml:space="preserve"> principais</w:t>
-      </w:r>
-      <w:r>
-        <w:t xml:space="preserve"> são</w:t>
-      </w:r>
-      <w:r>
-        <w:t>:</w:t>
+        <w:t xml:space="preserve"> principais são:</w:t>
       </w:r>
     </w:p>
     <w:tbl>
@@ -1047,10 +1023,7 @@
         <w:jc w:val="both"/>
       </w:pPr>
       <w:r>
-        <w:t>AUC média esperada: 0.84 – 0.8</w:t>
-      </w:r>
-      <w:r>
-        <w:t>8</w:t>
+        <w:t>AUC média esperada: 0.84 – 0.88</w:t>
       </w:r>
     </w:p>
     <w:p>
@@ -1138,35 +1111,7 @@
           <w:b/>
           <w:bCs/>
         </w:rPr>
-        <w:t xml:space="preserve">Protocolo de </w:t>
-      </w:r>
-      <w:r>
-        <w:rPr>
-          <w:b/>
-          <w:bCs/>
-        </w:rPr>
-        <w:t>implementação do</w:t>
-      </w:r>
-      <w:r>
-        <w:rPr>
-          <w:b/>
-          <w:bCs/>
-        </w:rPr>
-        <w:t xml:space="preserve"> </w:t>
-      </w:r>
-      <w:r>
-        <w:rPr>
-          <w:b/>
-          <w:bCs/>
-        </w:rPr>
-        <w:t>teste</w:t>
-      </w:r>
-      <w:r>
-        <w:rPr>
-          <w:b/>
-          <w:bCs/>
-        </w:rPr>
-        <w:t>:</w:t>
+        <w:t>Protocolo de implementação do teste:</w:t>
       </w:r>
     </w:p>
     <w:p>
@@ -1209,13 +1154,7 @@
         <w:jc w:val="both"/>
       </w:pPr>
       <w:r>
-        <w:t>U-Zeros</w:t>
-      </w:r>
-      <w:r>
-        <w:t>:</w:t>
-      </w:r>
-      <w:r>
-        <w:t xml:space="preserve"> -1 → 0</w:t>
+        <w:t>U-Zeros: -1 → 0</w:t>
       </w:r>
     </w:p>
     <w:p>
@@ -1237,10 +1176,7 @@
       </w:r>
       <w:proofErr w:type="spellEnd"/>
       <w:r>
-        <w:t>:</w:t>
-      </w:r>
-      <w:r>
-        <w:t xml:space="preserve"> -1 → 1</w:t>
+        <w:t>: -1 → 1</w:t>
       </w:r>
     </w:p>
     <w:p>
@@ -1301,14 +1237,7 @@
           <w:b/>
           <w:bCs/>
         </w:rPr>
-        <w:t>Normalização das imagens</w:t>
-      </w:r>
-      <w:r>
-        <w:rPr>
-          <w:b/>
-          <w:bCs/>
-        </w:rPr>
-        <w:t>:</w:t>
+        <w:t>Normalização das imagens:</w:t>
       </w:r>
       <w:r>
         <w:t xml:space="preserve"> </w:t>
@@ -1414,39 +1343,7 @@
       </w:r>
       <w:proofErr w:type="spellEnd"/>
       <w:r>
-        <w:t xml:space="preserve"> e utilizam mudanças pequenas, preservando estruturas anatômicas: seção 3.2: "</w:t>
-      </w:r>
-      <w:proofErr w:type="spellStart"/>
-      <w:r>
-        <w:t>We</w:t>
-      </w:r>
-      <w:proofErr w:type="spellEnd"/>
-      <w:r>
-        <w:t xml:space="preserve"> </w:t>
-      </w:r>
-      <w:proofErr w:type="spellStart"/>
-      <w:r>
-        <w:t>apply</w:t>
-      </w:r>
-      <w:proofErr w:type="spellEnd"/>
-      <w:r>
-        <w:t xml:space="preserve"> standard data </w:t>
-      </w:r>
-      <w:proofErr w:type="spellStart"/>
-      <w:r>
-        <w:t>augmentation</w:t>
-      </w:r>
-      <w:proofErr w:type="spellEnd"/>
-      <w:r>
-        <w:t xml:space="preserve"> </w:t>
-      </w:r>
-      <w:proofErr w:type="spellStart"/>
-      <w:r>
-        <w:t>during</w:t>
-      </w:r>
-      <w:proofErr w:type="spellEnd"/>
-      <w:r>
-        <w:t xml:space="preserve"> training."</w:t>
+        <w:t xml:space="preserve"> e utilizam mudanças pequenas, preservando estruturas anatômicas</w:t>
       </w:r>
     </w:p>
     <w:p>
@@ -1469,13 +1366,7 @@
         <w:rPr>
           <w:rFonts w:cs="Calibri"/>
         </w:rPr>
-        <w:t>O carregamento dos dados</w:t>
-      </w:r>
-      <w:r>
-        <w:rPr>
-          <w:rFonts w:cs="Calibri"/>
-        </w:rPr>
-        <w:t xml:space="preserve"> descrito no artigo, explicita a </w:t>
+        <w:t xml:space="preserve">O carregamento dos dados descrito no artigo, explicita a </w:t>
       </w:r>
       <w:r>
         <w:rPr>
@@ -1536,7 +1427,15 @@
       </w:pPr>
       <w:proofErr w:type="spellStart"/>
       <w:r>
-        <w:t>tf.data.Dataset.from_tensor_slices</w:t>
+        <w:t>tf.</w:t>
+      </w:r>
+      <w:proofErr w:type="gramStart"/>
+      <w:r>
+        <w:t>data.Dataset.from</w:t>
+      </w:r>
+      <w:proofErr w:type="gramEnd"/>
+      <w:r>
+        <w:t>_tensor_slices</w:t>
       </w:r>
       <w:proofErr w:type="spellEnd"/>
       <w:r>
@@ -1552,6 +1451,7 @@
         </w:numPr>
         <w:jc w:val="both"/>
       </w:pPr>
+      <w:proofErr w:type="gramStart"/>
       <w:r>
         <w:t>.</w:t>
       </w:r>
@@ -1560,6 +1460,7 @@
         <w:t>map</w:t>
       </w:r>
       <w:proofErr w:type="spellEnd"/>
+      <w:proofErr w:type="gramEnd"/>
       <w:r>
         <w:t xml:space="preserve">() com </w:t>
       </w:r>
@@ -1578,8 +1479,13 @@
         </w:numPr>
         <w:jc w:val="both"/>
       </w:pPr>
-      <w:r>
-        <w:t>.batch()</w:t>
+      <w:proofErr w:type="gramStart"/>
+      <w:r>
+        <w:t>.batch</w:t>
+      </w:r>
+      <w:proofErr w:type="gramEnd"/>
+      <w:r>
+        <w:t>()</w:t>
       </w:r>
     </w:p>
     <w:p>
@@ -1591,6 +1497,7 @@
         </w:numPr>
         <w:jc w:val="both"/>
       </w:pPr>
+      <w:proofErr w:type="gramStart"/>
       <w:r>
         <w:t>.</w:t>
       </w:r>
@@ -1599,6 +1506,7 @@
         <w:t>prefetch</w:t>
       </w:r>
       <w:proofErr w:type="spellEnd"/>
+      <w:proofErr w:type="gramEnd"/>
       <w:r>
         <w:t>()</w:t>
       </w:r>
@@ -1612,6 +1520,7 @@
         </w:numPr>
         <w:jc w:val="both"/>
       </w:pPr>
+      <w:proofErr w:type="gramStart"/>
       <w:r>
         <w:t>.</w:t>
       </w:r>
@@ -1620,6 +1529,7 @@
         <w:t>shuffle</w:t>
       </w:r>
       <w:proofErr w:type="spellEnd"/>
+      <w:proofErr w:type="gramEnd"/>
       <w:r>
         <w:t>() no treino</w:t>
       </w:r>
@@ -1656,6 +1566,7 @@
     </w:p>
     <w:p>
       <w:pPr>
+        <w:ind w:left="708"/>
         <w:jc w:val="both"/>
         <w:rPr>
           <w:b/>
@@ -1665,18 +1576,28 @@
     </w:p>
     <w:p>
       <w:pPr>
-        <w:ind w:left="708"/>
         <w:jc w:val="both"/>
         <w:rPr>
           <w:b/>
           <w:bCs/>
         </w:rPr>
       </w:pPr>
-      <w:r>
+    </w:p>
+    <w:p>
+      <w:pPr>
+        <w:ind w:left="708"/>
+        <w:jc w:val="both"/>
         <w:rPr>
           <w:b/>
           <w:bCs/>
         </w:rPr>
+      </w:pPr>
+      <w:r>
+        <w:rPr>
+          <w:b/>
+          <w:bCs/>
+        </w:rPr>
+        <w:lastRenderedPageBreak/>
         <w:t xml:space="preserve">Protocolo de </w:t>
       </w:r>
       <w:r>
@@ -1703,7 +1624,6 @@
         </w:numPr>
       </w:pPr>
       <w:r>
-        <w:lastRenderedPageBreak/>
         <w:t xml:space="preserve">Configuração inicial — Fixação de </w:t>
       </w:r>
       <w:proofErr w:type="spellStart"/>
@@ -1763,10 +1683,7 @@
         <w:jc w:val="both"/>
       </w:pPr>
       <w:r>
-        <w:t>Tamanho de entrada: 320 × 320</w:t>
-      </w:r>
-      <w:r>
-        <w:t>;</w:t>
+        <w:t>Tamanho de entrada: 320 × 320;</w:t>
       </w:r>
     </w:p>
     <w:p>
@@ -1803,10 +1720,7 @@
       </w:r>
       <w:proofErr w:type="spellEnd"/>
       <w:r>
-        <w:t>;</w:t>
-      </w:r>
-      <w:r>
-        <w:t xml:space="preserve"> </w:t>
+        <w:t xml:space="preserve">; </w:t>
       </w:r>
     </w:p>
     <w:p>
@@ -1835,20 +1749,30 @@
         <w:t xml:space="preserve">(horizontal), </w:t>
       </w:r>
       <w:proofErr w:type="spellStart"/>
+      <w:proofErr w:type="gramStart"/>
       <w:r>
         <w:t>RandomRotation</w:t>
       </w:r>
       <w:proofErr w:type="spellEnd"/>
       <w:r>
-        <w:t xml:space="preserve">(±5°), </w:t>
-      </w:r>
-      <w:proofErr w:type="spellStart"/>
+        <w:t>(</w:t>
+      </w:r>
+      <w:proofErr w:type="gramEnd"/>
+      <w:r>
+        <w:t xml:space="preserve">±5°), </w:t>
+      </w:r>
+      <w:proofErr w:type="spellStart"/>
+      <w:proofErr w:type="gramStart"/>
       <w:r>
         <w:t>RandomZoom</w:t>
       </w:r>
       <w:proofErr w:type="spellEnd"/>
       <w:r>
-        <w:t xml:space="preserve">(±10%). </w:t>
+        <w:t>(</w:t>
+      </w:r>
+      <w:proofErr w:type="gramEnd"/>
+      <w:r>
+        <w:t xml:space="preserve">±10%). </w:t>
       </w:r>
     </w:p>
     <w:p>
@@ -1944,12 +1868,17 @@
         <w:t xml:space="preserve">Última camada </w:t>
       </w:r>
       <w:proofErr w:type="spellStart"/>
+      <w:proofErr w:type="gramStart"/>
       <w:r>
         <w:t>Dense</w:t>
       </w:r>
       <w:proofErr w:type="spellEnd"/>
       <w:r>
-        <w:t xml:space="preserve">(14, </w:t>
+        <w:t>(</w:t>
+      </w:r>
+      <w:proofErr w:type="gramEnd"/>
+      <w:r>
+        <w:t xml:space="preserve">14, </w:t>
       </w:r>
       <w:proofErr w:type="spellStart"/>
       <w:r>
@@ -2169,13 +2098,7 @@
         <w:t>OBS</w:t>
       </w:r>
       <w:r>
-        <w:t xml:space="preserve">: o </w:t>
-      </w:r>
-      <w:r>
-        <w:t>artigo</w:t>
-      </w:r>
-      <w:r>
-        <w:t xml:space="preserve"> não especifica detalhadamente LR / </w:t>
+        <w:t xml:space="preserve">: o artigo não especifica detalhadamente LR / </w:t>
       </w:r>
       <w:proofErr w:type="spellStart"/>
       <w:r>
@@ -2191,13 +2114,7 @@
       </w:r>
       <w:proofErr w:type="spellEnd"/>
       <w:r>
-        <w:t xml:space="preserve">, portanto </w:t>
-      </w:r>
-      <w:r>
-        <w:t>foram</w:t>
-      </w:r>
-      <w:r>
-        <w:t xml:space="preserve"> aplicados </w:t>
+        <w:t xml:space="preserve">, portanto foram aplicados </w:t>
       </w:r>
       <w:proofErr w:type="spellStart"/>
       <w:r>
@@ -2205,10 +2122,7 @@
       </w:r>
       <w:proofErr w:type="spellEnd"/>
       <w:r>
-        <w:t xml:space="preserve"> usados em reimplementações e artigos subsequentes</w:t>
-      </w:r>
-      <w:r>
-        <w:t>.</w:t>
+        <w:t xml:space="preserve"> usados em reimplementações e artigos subsequentes.</w:t>
       </w:r>
     </w:p>
     <w:p>
@@ -2225,28 +2139,7 @@
           <w:b/>
           <w:bCs/>
         </w:rPr>
-        <w:t>Retorno de resultados</w:t>
-      </w:r>
-      <w:r>
-        <w:rPr>
-          <w:b/>
-          <w:bCs/>
-        </w:rPr>
-        <w:t xml:space="preserve"> do teste</w:t>
-      </w:r>
-      <w:r>
-        <w:rPr>
-          <w:b/>
-          <w:bCs/>
-        </w:rPr>
-        <w:t xml:space="preserve"> de validação</w:t>
-      </w:r>
-      <w:r>
-        <w:rPr>
-          <w:b/>
-          <w:bCs/>
-        </w:rPr>
-        <w:t>:</w:t>
+        <w:t>Retorno de resultados do teste de validação:</w:t>
       </w:r>
     </w:p>
     <w:p>
@@ -2281,10 +2174,7 @@
         <w:jc w:val="both"/>
       </w:pPr>
       <w:r>
-        <w:t>Foi obtido</w:t>
-      </w:r>
-      <w:r>
-        <w:t>, para as três épocas:</w:t>
+        <w:t>Foi obtido, para as três épocas:</w:t>
       </w:r>
     </w:p>
     <w:p>
@@ -2457,16 +2347,15 @@
       </w:pPr>
       <w:r>
         <w:lastRenderedPageBreak/>
-        <w:t>Sobre as flutuações do AUC entre época</w:t>
-      </w:r>
-      <w:r>
-        <w:t xml:space="preserve">s, podemos notar </w:t>
-      </w:r>
-      <w:r>
-        <w:t xml:space="preserve"> que:</w:t>
-      </w:r>
-      <w:r>
-        <w:t xml:space="preserve"> </w:t>
+        <w:t xml:space="preserve">Sobre as flutuações do AUC entre épocas, podemos </w:t>
+      </w:r>
+      <w:proofErr w:type="gramStart"/>
+      <w:r>
+        <w:t>notar  que</w:t>
+      </w:r>
+      <w:proofErr w:type="gramEnd"/>
+      <w:r>
+        <w:t xml:space="preserve">: </w:t>
       </w:r>
       <w:proofErr w:type="spellStart"/>
       <w:r>
@@ -2474,22 +2363,7 @@
       </w:r>
       <w:proofErr w:type="spellEnd"/>
       <w:r>
-        <w:t xml:space="preserve"> é</w:t>
-      </w:r>
-      <w:r>
-        <w:t>poca 2 foi a melhor</w:t>
-      </w:r>
-      <w:r>
-        <w:t xml:space="preserve"> e a é</w:t>
-      </w:r>
-      <w:r>
-        <w:t>poca 3 caiu</w:t>
-      </w:r>
-      <w:r>
-        <w:t xml:space="preserve">. </w:t>
-      </w:r>
-      <w:r>
-        <w:t>Isso também é esperado porque:</w:t>
+        <w:t xml:space="preserve"> época 2 foi a melhor e a época 3 caiu. Isso também é esperado porque:</w:t>
       </w:r>
     </w:p>
     <w:p>
@@ -2719,20 +2593,13 @@
           <w:b/>
           <w:bCs/>
         </w:rPr>
-        <w:t xml:space="preserve">da rede </w:t>
+        <w:t>da rede VISION TRANSFORMER</w:t>
       </w:r>
       <w:r>
         <w:rPr>
           <w:b/>
           <w:bCs/>
         </w:rPr>
-        <w:t>VISION TRANSFORMER</w:t>
-      </w:r>
-      <w:r>
-        <w:rPr>
-          <w:b/>
-          <w:bCs/>
-        </w:rPr>
         <w:t>:</w:t>
       </w:r>
     </w:p>
@@ -2841,75 +2708,139 @@
         <w:rPr>
           <w:color w:val="EE0000"/>
         </w:rPr>
-        <w:t xml:space="preserve"> Vision Transformer</w:t>
-      </w:r>
+        <w:t xml:space="preserve"> Vision Transformer for </w:t>
+      </w:r>
+      <w:proofErr w:type="spellStart"/>
+      <w:r>
+        <w:rPr>
+          <w:color w:val="EE0000"/>
+        </w:rPr>
+        <w:t>Automatic</w:t>
+      </w:r>
+      <w:proofErr w:type="spellEnd"/>
       <w:r>
         <w:rPr>
           <w:color w:val="EE0000"/>
         </w:rPr>
         <w:t xml:space="preserve"> </w:t>
       </w:r>
-      <w:r>
-        <w:rPr>
-          <w:color w:val="EE0000"/>
-        </w:rPr>
-        <w:t xml:space="preserve">for </w:t>
-      </w:r>
-      <w:proofErr w:type="spellStart"/>
-      <w:r>
-        <w:rPr>
-          <w:color w:val="EE0000"/>
-        </w:rPr>
-        <w:t>Automatic</w:t>
-      </w:r>
-      <w:proofErr w:type="spellEnd"/>
+      <w:proofErr w:type="spellStart"/>
+      <w:r>
+        <w:rPr>
+          <w:color w:val="EE0000"/>
+        </w:rPr>
+        <w:t>Analysis</w:t>
+      </w:r>
+      <w:proofErr w:type="spellEnd"/>
+      <w:r>
+        <w:rPr>
+          <w:color w:val="EE0000"/>
+        </w:rPr>
+        <w:t xml:space="preserve"> in </w:t>
+      </w:r>
+      <w:proofErr w:type="spellStart"/>
+      <w:r>
+        <w:rPr>
+          <w:color w:val="EE0000"/>
+        </w:rPr>
+        <w:t>Dermatoscopy-based</w:t>
+      </w:r>
+      <w:proofErr w:type="spellEnd"/>
+      <w:r>
+        <w:rPr>
+          <w:color w:val="EE0000"/>
+        </w:rPr>
+        <w:t xml:space="preserve"> Non-</w:t>
+      </w:r>
+      <w:proofErr w:type="spellStart"/>
+      <w:r>
+        <w:rPr>
+          <w:color w:val="EE0000"/>
+        </w:rPr>
+        <w:t>invasive</w:t>
+      </w:r>
+      <w:proofErr w:type="spellEnd"/>
+      <w:r>
+        <w:rPr>
+          <w:color w:val="EE0000"/>
+        </w:rPr>
+        <w:t xml:space="preserve"> Digital System</w:t>
+      </w:r>
+    </w:p>
+    <w:p>
+      <w:pPr>
+        <w:pStyle w:val="PargrafodaLista"/>
+        <w:jc w:val="both"/>
+        <w:rPr>
+          <w:color w:val="EE0000"/>
+        </w:rPr>
+      </w:pPr>
+    </w:p>
+    <w:p>
+      <w:pPr>
+        <w:pStyle w:val="PargrafodaLista"/>
+        <w:jc w:val="both"/>
+        <w:rPr>
+          <w:color w:val="EE0000"/>
+        </w:rPr>
+      </w:pPr>
+      <w:r>
+        <w:rPr>
+          <w:color w:val="EE0000"/>
+        </w:rPr>
+        <w:t>Abstract</w:t>
+      </w:r>
+      <w:r>
+        <w:rPr>
+          <w:color w:val="EE0000"/>
+        </w:rPr>
+        <w:t xml:space="preserve">: </w:t>
+      </w:r>
+      <w:r>
+        <w:rPr>
+          <w:color w:val="EE0000"/>
+        </w:rPr>
+        <w:t xml:space="preserve">Nos últimos anos, os modelos de aprendizado profundo têm demonstrado sucesso notável em várias tarefas de visão computacional, incluindo a classificação de imagens. Neste estudo de pesquisa, apresentamos uma abordagem para a classificação de câncer de pele usando o Vision Transformer, uma arquitetura de aprendizado profundo de última geração que demonstrou desempenho excepcional em diversas tarefas de análise de imagens. O estudo utiliza o conjunto de dados HAM10000; um conjunto de dados disponível publicamente, composto por 10.015 imagens de lesões de pele classificadas em duas categorias: benignas (6.705 imagens) e malignas (3.310 imagens). Este conjunto de dados consiste em imagens de alta resolução capturadas usando </w:t>
+      </w:r>
+      <w:proofErr w:type="spellStart"/>
+      <w:r>
+        <w:rPr>
+          <w:color w:val="EE0000"/>
+        </w:rPr>
+        <w:t>dermatoscópios</w:t>
+      </w:r>
+      <w:proofErr w:type="spellEnd"/>
+      <w:r>
+        <w:rPr>
+          <w:color w:val="EE0000"/>
+        </w:rPr>
+        <w:t xml:space="preserve"> e cuidadosamente anotadas por dermatologistas especialistas. Técnicas de pré-processamento, como normalização e aumento de dados, são aplicadas para aprimorar a robustez e a generalização do modelo. A arquitetura Vision Transformer é adaptada à tarefa de classificação de câncer de pele. O modelo aproveita o mecanismo de </w:t>
+      </w:r>
+      <w:proofErr w:type="spellStart"/>
+      <w:r>
+        <w:rPr>
+          <w:color w:val="EE0000"/>
+        </w:rPr>
+        <w:t>autoatenção</w:t>
+      </w:r>
+      <w:proofErr w:type="spellEnd"/>
+      <w:r>
+        <w:rPr>
+          <w:color w:val="EE0000"/>
+        </w:rPr>
+        <w:t xml:space="preserve"> para capturar</w:t>
+      </w:r>
       <w:r>
         <w:rPr>
           <w:color w:val="EE0000"/>
         </w:rPr>
         <w:t xml:space="preserve"> </w:t>
       </w:r>
-      <w:proofErr w:type="spellStart"/>
-      <w:r>
-        <w:rPr>
-          <w:color w:val="EE0000"/>
-        </w:rPr>
-        <w:t>Analysis</w:t>
-      </w:r>
-      <w:proofErr w:type="spellEnd"/>
-      <w:r>
-        <w:rPr>
-          <w:color w:val="EE0000"/>
-        </w:rPr>
-        <w:t xml:space="preserve"> in </w:t>
-      </w:r>
-      <w:proofErr w:type="spellStart"/>
-      <w:r>
-        <w:rPr>
-          <w:color w:val="EE0000"/>
-        </w:rPr>
-        <w:t>Dermatoscopy-based</w:t>
-      </w:r>
-      <w:proofErr w:type="spellEnd"/>
-      <w:r>
-        <w:rPr>
-          <w:color w:val="EE0000"/>
-        </w:rPr>
-        <w:t xml:space="preserve"> Non-</w:t>
-      </w:r>
-      <w:proofErr w:type="spellStart"/>
-      <w:r>
-        <w:rPr>
-          <w:color w:val="EE0000"/>
-        </w:rPr>
-        <w:t>invasive</w:t>
-      </w:r>
-      <w:proofErr w:type="spellEnd"/>
-      <w:r>
-        <w:rPr>
-          <w:color w:val="EE0000"/>
-        </w:rPr>
-        <w:t xml:space="preserve"> Digital</w:t>
+      <w:r>
+        <w:rPr>
+          <w:color w:val="EE0000"/>
+        </w:rPr>
+        <w:t>dependências espaciais complexas e dependências de longo alcance dentro das imagens, permitindo que ele aprenda efetivamente</w:t>
       </w:r>
       <w:r>
         <w:rPr>
@@ -2921,83 +2852,35 @@
         <w:rPr>
           <w:color w:val="EE0000"/>
         </w:rPr>
-        <w:t>System</w:t>
-      </w:r>
-    </w:p>
-    <w:p>
-      <w:pPr>
-        <w:pStyle w:val="PargrafodaLista"/>
-        <w:jc w:val="both"/>
-        <w:rPr>
-          <w:color w:val="EE0000"/>
-        </w:rPr>
-      </w:pPr>
-    </w:p>
-    <w:p>
-      <w:pPr>
-        <w:pStyle w:val="PargrafodaLista"/>
-        <w:jc w:val="both"/>
-        <w:rPr>
-          <w:color w:val="EE0000"/>
-        </w:rPr>
-      </w:pPr>
-      <w:r>
-        <w:rPr>
-          <w:color w:val="EE0000"/>
-        </w:rPr>
-        <w:t>Abstract</w:t>
-      </w:r>
-      <w:r>
-        <w:rPr>
-          <w:color w:val="EE0000"/>
-        </w:rPr>
-        <w:t xml:space="preserve">: </w:t>
-      </w:r>
-      <w:r>
-        <w:rPr>
-          <w:color w:val="EE0000"/>
-        </w:rPr>
-        <w:t xml:space="preserve">Nos últimos anos, os modelos de aprendizado profundo têm demonstrado sucesso notável em várias tarefas de visão computacional, incluindo a classificação de imagens. Neste estudo de pesquisa, apresentamos uma abordagem para a classificação de câncer de pele usando o Vision Transformer, uma arquitetura de aprendizado profundo de última geração que demonstrou desempenho excepcional em diversas tarefas de análise de imagens. O estudo utiliza o conjunto de dados HAM10000; um conjunto de dados disponível publicamente, composto por 10.015 imagens de lesões de pele classificadas em duas categorias: benignas (6.705 imagens) e malignas (3.310 imagens). Este conjunto de dados consiste em imagens de alta resolução capturadas usando </w:t>
-      </w:r>
-      <w:proofErr w:type="spellStart"/>
-      <w:r>
-        <w:rPr>
-          <w:color w:val="EE0000"/>
-        </w:rPr>
-        <w:t>dermatoscópios</w:t>
-      </w:r>
-      <w:proofErr w:type="spellEnd"/>
-      <w:r>
-        <w:rPr>
-          <w:color w:val="EE0000"/>
-        </w:rPr>
-        <w:t xml:space="preserve"> e cuidadosamente anotadas por dermatologistas especialistas. Técnicas de pré-processamento, como normalização e aumento de dados, são aplicadas para aprimorar a robustez e a generalização do modelo. A arquitetura Vision Transformer é adaptada à tarefa de classificação de câncer de pele. O modelo aproveita o mecanismo de </w:t>
-      </w:r>
-      <w:proofErr w:type="spellStart"/>
-      <w:r>
-        <w:rPr>
-          <w:color w:val="EE0000"/>
-        </w:rPr>
-        <w:t>autoatenção</w:t>
-      </w:r>
-      <w:proofErr w:type="spellEnd"/>
-      <w:r>
-        <w:rPr>
-          <w:color w:val="EE0000"/>
-        </w:rPr>
-        <w:t xml:space="preserve"> para capturar</w:t>
-      </w:r>
+        <w:t xml:space="preserve">características relevantes para uma classificação precisa. O </w:t>
+      </w:r>
+      <w:proofErr w:type="spellStart"/>
+      <w:r>
+        <w:rPr>
+          <w:color w:val="EE0000"/>
+        </w:rPr>
+        <w:t>Segment</w:t>
+      </w:r>
+      <w:proofErr w:type="spellEnd"/>
       <w:r>
         <w:rPr>
           <w:color w:val="EE0000"/>
         </w:rPr>
         <w:t xml:space="preserve"> </w:t>
       </w:r>
-      <w:r>
-        <w:rPr>
-          <w:color w:val="EE0000"/>
-        </w:rPr>
-        <w:t>dependências espaciais complexas e dependências de longo alcance dentro das imagens, permitindo que ele aprenda efetivamente</w:t>
+      <w:proofErr w:type="spellStart"/>
+      <w:r>
+        <w:rPr>
+          <w:color w:val="EE0000"/>
+        </w:rPr>
+        <w:t>Anything</w:t>
+      </w:r>
+      <w:proofErr w:type="spellEnd"/>
+      <w:r>
+        <w:rPr>
+          <w:color w:val="EE0000"/>
+        </w:rPr>
+        <w:t xml:space="preserve"> Model (SAM) é empregado para segmentar as</w:t>
       </w:r>
       <w:r>
         <w:rPr>
@@ -3009,35 +2892,61 @@
         <w:rPr>
           <w:color w:val="EE0000"/>
         </w:rPr>
-        <w:t xml:space="preserve">características relevantes para uma classificação precisa. O </w:t>
-      </w:r>
-      <w:proofErr w:type="spellStart"/>
-      <w:r>
-        <w:rPr>
-          <w:color w:val="EE0000"/>
-        </w:rPr>
-        <w:t>Segment</w:t>
-      </w:r>
-      <w:proofErr w:type="spellEnd"/>
+        <w:t xml:space="preserve">áreas cancerosas das imagens; alcançando um </w:t>
+      </w:r>
+      <w:proofErr w:type="spellStart"/>
+      <w:r>
+        <w:rPr>
+          <w:color w:val="EE0000"/>
+        </w:rPr>
+        <w:t>IoU</w:t>
+      </w:r>
+      <w:proofErr w:type="spellEnd"/>
+      <w:r>
+        <w:rPr>
+          <w:color w:val="EE0000"/>
+        </w:rPr>
+        <w:t xml:space="preserve"> de 96,01% e um Coeficiente de </w:t>
+      </w:r>
+      <w:proofErr w:type="spellStart"/>
+      <w:r>
+        <w:rPr>
+          <w:color w:val="EE0000"/>
+        </w:rPr>
+        <w:t>Dice</w:t>
+      </w:r>
+      <w:proofErr w:type="spellEnd"/>
+      <w:r>
+        <w:rPr>
+          <w:color w:val="EE0000"/>
+        </w:rPr>
+        <w:t xml:space="preserve"> de 98,14%, e então vários</w:t>
+      </w:r>
       <w:r>
         <w:rPr>
           <w:color w:val="EE0000"/>
         </w:rPr>
         <w:t xml:space="preserve"> </w:t>
       </w:r>
-      <w:proofErr w:type="spellStart"/>
-      <w:r>
-        <w:rPr>
-          <w:color w:val="EE0000"/>
-        </w:rPr>
-        <w:t>Anything</w:t>
-      </w:r>
-      <w:proofErr w:type="spellEnd"/>
-      <w:r>
-        <w:rPr>
-          <w:color w:val="EE0000"/>
-        </w:rPr>
-        <w:t xml:space="preserve"> Model (SAM) é empregado para segmentar as</w:t>
+      <w:r>
+        <w:rPr>
+          <w:color w:val="EE0000"/>
+        </w:rPr>
+        <w:t xml:space="preserve">modelos </w:t>
+      </w:r>
+      <w:proofErr w:type="spellStart"/>
+      <w:r>
+        <w:rPr>
+          <w:color w:val="EE0000"/>
+        </w:rPr>
+        <w:t>pré</w:t>
+      </w:r>
+      <w:proofErr w:type="spellEnd"/>
+      <w:r>
+        <w:rPr>
+          <w:color w:val="EE0000"/>
+        </w:rPr>
+        <w:t>-treinados são usados ​​para classificação usando a arquitetura Vision Transformer. Experimentos e</w:t>
       </w:r>
       <w:r>
         <w:rPr>
@@ -3049,35 +2958,7 @@
         <w:rPr>
           <w:color w:val="EE0000"/>
         </w:rPr>
-        <w:t xml:space="preserve">áreas cancerosas das imagens; alcançando um </w:t>
-      </w:r>
-      <w:proofErr w:type="spellStart"/>
-      <w:r>
-        <w:rPr>
-          <w:color w:val="EE0000"/>
-        </w:rPr>
-        <w:t>IoU</w:t>
-      </w:r>
-      <w:proofErr w:type="spellEnd"/>
-      <w:r>
-        <w:rPr>
-          <w:color w:val="EE0000"/>
-        </w:rPr>
-        <w:t xml:space="preserve"> de 96,01% e um Coeficiente de </w:t>
-      </w:r>
-      <w:proofErr w:type="spellStart"/>
-      <w:r>
-        <w:rPr>
-          <w:color w:val="EE0000"/>
-        </w:rPr>
-        <w:t>Dice</w:t>
-      </w:r>
-      <w:proofErr w:type="spellEnd"/>
-      <w:r>
-        <w:rPr>
-          <w:color w:val="EE0000"/>
-        </w:rPr>
-        <w:t xml:space="preserve"> de 98,14%, e então vários</w:t>
+        <w:t>avaliações extensivos são conduzidos para avaliar o desempenho de nossa abordagem. Os resultados demonstram a superioridade do</w:t>
       </w:r>
       <w:r>
         <w:rPr>
@@ -3089,57 +2970,7 @@
         <w:rPr>
           <w:color w:val="EE0000"/>
         </w:rPr>
-        <w:t xml:space="preserve">modelos </w:t>
-      </w:r>
-      <w:proofErr w:type="spellStart"/>
-      <w:r>
-        <w:rPr>
-          <w:color w:val="EE0000"/>
-        </w:rPr>
-        <w:t>pré</w:t>
-      </w:r>
-      <w:proofErr w:type="spellEnd"/>
-      <w:r>
-        <w:rPr>
-          <w:color w:val="EE0000"/>
-        </w:rPr>
-        <w:t>-treinados são usados ​​para classificação usando a arquitetura Vision Transformer. Experimentos e</w:t>
-      </w:r>
-      <w:r>
-        <w:rPr>
-          <w:color w:val="EE0000"/>
-        </w:rPr>
-        <w:t xml:space="preserve"> </w:t>
-      </w:r>
-      <w:r>
-        <w:rPr>
-          <w:color w:val="EE0000"/>
-        </w:rPr>
-        <w:t>avaliações extensivos são conduzidos para avaliar o desempenho de nossa abordagem. Os resultados demonstram a superioridade do</w:t>
-      </w:r>
-      <w:r>
-        <w:rPr>
-          <w:color w:val="EE0000"/>
-        </w:rPr>
-        <w:t xml:space="preserve"> </w:t>
-      </w:r>
-      <w:r>
-        <w:rPr>
-          <w:color w:val="EE0000"/>
-        </w:rPr>
-        <w:t>modelo Vision Transformer sobre as arquiteturas tradicionais de aprendizado profundo na classificação de câncer de pele em geral,</w:t>
-      </w:r>
-      <w:r>
-        <w:rPr>
-          <w:color w:val="EE0000"/>
-        </w:rPr>
-        <w:t xml:space="preserve"> </w:t>
-      </w:r>
-      <w:r>
-        <w:rPr>
-          <w:color w:val="EE0000"/>
-        </w:rPr>
-        <w:t xml:space="preserve">com algumas exceções. Ao experimentar seis modelos diferentes: </w:t>
+        <w:t xml:space="preserve">modelo Vision Transformer sobre as arquiteturas tradicionais de aprendizado profundo na classificação de câncer de pele em geral, com algumas exceções. Ao experimentar seis modelos diferentes: </w:t>
       </w:r>
       <w:proofErr w:type="spellStart"/>
       <w:r>
@@ -3209,13 +3040,7 @@
         <w:rPr>
           <w:color w:val="EE0000"/>
         </w:rPr>
-        <w:t>, descobrimos que a abordagem de aprendizado de máquina atinge 96,15% de precisão usando o modelo patch-32 do Google</w:t>
-      </w:r>
-      <w:r>
-        <w:rPr>
-          <w:color w:val="EE0000"/>
-        </w:rPr>
-        <w:t xml:space="preserve"> </w:t>
+        <w:t xml:space="preserve">, descobrimos que a abordagem de aprendizado de máquina atinge 96,15% de precisão usando o modelo patch-32 do Google </w:t>
       </w:r>
       <w:proofErr w:type="spellStart"/>
       <w:r>
@@ -3756,10 +3581,7 @@
       </w:pPr>
       <w:r>
         <w:lastRenderedPageBreak/>
-        <w:t>Parâmetros para a construção da arquitetura (Segue a minha implementação original, uma vez que nela, tais parâmetros também podem ser ajustados)</w:t>
-      </w:r>
-      <w:r>
-        <w:t>:</w:t>
+        <w:t>Parâmetros para a construção da arquitetura (Segue a minha implementação original, uma vez que nela, tais parâmetros também podem ser ajustados):</w:t>
       </w:r>
     </w:p>
     <w:p>
@@ -3918,7 +3740,13 @@
         </w:numPr>
       </w:pPr>
       <w:r>
-        <w:t>Configurações para o treinamento, de acordo com o artigo:</w:t>
+        <w:t>Configurações para o treinamento,</w:t>
+      </w:r>
+      <w:r>
+        <w:t xml:space="preserve"> mantive meus parâmetros, para haver conformidade com a estrutura gerada</w:t>
+      </w:r>
+      <w:r>
+        <w:t>:</w:t>
       </w:r>
     </w:p>
     <w:p>
@@ -4026,8 +3854,8 @@
     </w:p>
     <w:p>
       <w:pPr>
-        <w:pStyle w:val="PargrafodaLista"/>
-        <w:ind w:left="1428"/>
+        <w:ind w:left="708"/>
+        <w:jc w:val="both"/>
         <w:rPr>
           <w:b/>
           <w:bCs/>
@@ -4049,6 +3877,57 @@
           <w:bCs/>
         </w:rPr>
         <w:t>Retorno de resultados do teste de validação:</w:t>
+      </w:r>
+    </w:p>
+    <w:p>
+      <w:pPr>
+        <w:ind w:left="708"/>
+        <w:jc w:val="center"/>
+        <w:rPr>
+          <w:b/>
+          <w:bCs/>
+        </w:rPr>
+      </w:pPr>
+      <w:r>
+        <w:rPr>
+          <w:b/>
+          <w:bCs/>
+        </w:rPr>
+        <w:drawing>
+          <wp:inline distT="0" distB="0" distL="0" distR="0" wp14:anchorId="4C084BFC" wp14:editId="4A4CEF18">
+            <wp:extent cx="3375498" cy="2063807"/>
+            <wp:effectExtent l="0" t="0" r="0" b="0"/>
+            <wp:docPr id="1127467545" name="Imagem 1"/>
+            <wp:cNvGraphicFramePr>
+              <a:graphicFrameLocks xmlns:a="http://schemas.openxmlformats.org/drawingml/2006/main" noChangeAspect="1"/>
+            </wp:cNvGraphicFramePr>
+            <a:graphic xmlns:a="http://schemas.openxmlformats.org/drawingml/2006/main">
+              <a:graphicData uri="http://schemas.openxmlformats.org/drawingml/2006/picture">
+                <pic:pic xmlns:pic="http://schemas.openxmlformats.org/drawingml/2006/picture">
+                  <pic:nvPicPr>
+                    <pic:cNvPr id="1127467545" name=""/>
+                    <pic:cNvPicPr/>
+                  </pic:nvPicPr>
+                  <pic:blipFill>
+                    <a:blip r:embed="rId6"/>
+                    <a:stretch>
+                      <a:fillRect/>
+                    </a:stretch>
+                  </pic:blipFill>
+                  <pic:spPr>
+                    <a:xfrm>
+                      <a:off x="0" y="0"/>
+                      <a:ext cx="3393740" cy="2074960"/>
+                    </a:xfrm>
+                    <a:prstGeom prst="rect">
+                      <a:avLst/>
+                    </a:prstGeom>
+                  </pic:spPr>
+                </pic:pic>
+              </a:graphicData>
+            </a:graphic>
+          </wp:inline>
+        </w:drawing>
       </w:r>
     </w:p>
     <w:p>
@@ -4842,13 +4721,7 @@
               <w:jc w:val="center"/>
             </w:pPr>
             <w:r>
-              <w:t>9</w:t>
-            </w:r>
-            <w:r>
-              <w:t xml:space="preserve"> </w:t>
-            </w:r>
-            <w:r>
-              <w:t>53</w:t>
+              <w:t>9 53</w:t>
             </w:r>
           </w:p>
         </w:tc>
@@ -4973,12 +4846,7 @@
         </w:tc>
       </w:tr>
     </w:tbl>
-    <w:p>
-      <w:pPr>
-        <w:pStyle w:val="PargrafodaLista"/>
-        <w:ind w:left="1776"/>
-      </w:pPr>
-    </w:p>
+    <w:p/>
     <w:p>
       <w:pPr>
         <w:pStyle w:val="PargrafodaLista"/>
@@ -4988,13 +4856,8 @@
         </w:numPr>
       </w:pPr>
       <w:r>
-        <w:t xml:space="preserve">Resultados obtidos para </w:t>
-      </w:r>
-      <w:r>
-        <w:t>teste</w:t>
-      </w:r>
-      <w:r>
-        <w:t>:</w:t>
+        <w:lastRenderedPageBreak/>
+        <w:t>Resultados obtidos para teste:</w:t>
       </w:r>
     </w:p>
     <w:p>
@@ -5445,10 +5308,7 @@
               <w:jc w:val="center"/>
             </w:pPr>
             <w:r>
-              <w:t>2</w:t>
-            </w:r>
-            <w:r>
-              <w:t>3</w:t>
+              <w:t>23</w:t>
             </w:r>
           </w:p>
         </w:tc>
@@ -5914,7 +5774,6 @@
         </w:numPr>
       </w:pPr>
       <w:r>
-        <w:lastRenderedPageBreak/>
         <w:t>Analise dos resultados obtidos:</w:t>
       </w:r>
     </w:p>
@@ -6033,13 +5892,6 @@
       <w:r>
         <w:t xml:space="preserve"> HAM10000 é EXTREMAMENTE desbalanceado:</w:t>
       </w:r>
-    </w:p>
-    <w:p>
-      <w:pPr>
-        <w:pStyle w:val="PargrafodaLista"/>
-        <w:ind w:left="1776"/>
-        <w:jc w:val="both"/>
-      </w:pPr>
     </w:p>
     <w:p>
       <w:pPr>
@@ -6072,7 +5924,7 @@
                     </pic:cNvPicPr>
                   </pic:nvPicPr>
                   <pic:blipFill>
-                    <a:blip r:embed="rId6">
+                    <a:blip r:embed="rId7">
                       <a:extLst>
                         <a:ext uri="{28A0092B-C50C-407E-A947-70E740481C1C}">
                           <a14:useLocalDpi xmlns:a14="http://schemas.microsoft.com/office/drawing/2010/main" val="0"/>
@@ -6315,19 +6167,9 @@
       </w:r>
       <w:proofErr w:type="spellStart"/>
       <w:r>
-        <w:t>weightin</w:t>
-      </w:r>
-      <w:r>
-        <w:t>g</w:t>
-      </w:r>
-      <w:proofErr w:type="spellEnd"/>
-    </w:p>
-    <w:p>
-      <w:pPr>
-        <w:pStyle w:val="PargrafodaLista"/>
-        <w:ind w:left="2496"/>
-        <w:jc w:val="both"/>
-      </w:pPr>
+        <w:t>weighting</w:t>
+      </w:r>
+      <w:proofErr w:type="spellEnd"/>
     </w:p>
     <w:p>
       <w:pPr>
@@ -6340,13 +6182,11 @@
           <w:b/>
           <w:bCs/>
         </w:rPr>
+        <w:lastRenderedPageBreak/>
         <w:t>OBS:</w:t>
       </w:r>
       <w:r>
-        <w:t xml:space="preserve"> </w:t>
-      </w:r>
-      <w:r>
-        <w:t xml:space="preserve">Os resultados obtidos sugerem um comportamento normal da construção da arquitetura, levando em consideração às divergências de implementação, lembrar que </w:t>
+        <w:t xml:space="preserve"> Os resultados obtidos sugerem um comportamento normal da construção da arquitetura, levando em consideração às divergências de implementação, lembrar que </w:t>
       </w:r>
       <w:r>
         <w:t>Reprodutibilidade é diferente de replicar exatamente os números absolutos</w:t>
@@ -6354,30 +6194,9 @@
     </w:p>
     <w:p>
       <w:pPr>
-        <w:jc w:val="both"/>
-      </w:pPr>
-    </w:p>
-    <w:p>
-      <w:pPr>
-        <w:jc w:val="both"/>
-      </w:pPr>
-    </w:p>
-    <w:p>
-      <w:pPr>
-        <w:jc w:val="both"/>
-      </w:pPr>
-    </w:p>
-    <w:p>
-      <w:pPr>
-        <w:jc w:val="both"/>
-      </w:pPr>
-    </w:p>
-    <w:p>
-      <w:pPr>
-        <w:jc w:val="both"/>
-        <w:rPr>
-          <w:color w:val="EE0000"/>
-        </w:rPr>
+        <w:pStyle w:val="PargrafodaLista"/>
+        <w:ind w:left="1776"/>
+        <w:jc w:val="both"/>
       </w:pPr>
     </w:p>
     <w:p>
@@ -6397,7 +6216,6 @@
           <w:b/>
           <w:bCs/>
         </w:rPr>
-        <w:lastRenderedPageBreak/>
         <w:t>Para a próxima semana</w:t>
       </w:r>
       <w:r>
@@ -6500,23 +6318,919 @@
         <w:t>Doc</w:t>
       </w:r>
       <w:r>
-        <w:t>umentar melhor o código e estudar conceitos ainda nebulosos quanto à implementação e avaliação,</w:t>
-      </w:r>
-    </w:p>
-    <w:p>
-      <w:pPr>
-        <w:jc w:val="both"/>
-        <w:rPr>
-          <w:color w:val="EE0000"/>
-        </w:rPr>
-      </w:pPr>
-    </w:p>
-    <w:p>
-      <w:pPr>
-        <w:pStyle w:val="PargrafodaLista"/>
-        <w:ind w:left="2148"/>
-        <w:jc w:val="both"/>
-      </w:pPr>
+        <w:t>umentar melhor o código e estudar conceitos ainda nebulosos quanto à implementação e avaliação</w:t>
+      </w:r>
+      <w:r>
+        <w:t>.</w:t>
+      </w:r>
+    </w:p>
+    <w:p>
+      <w:pPr>
+        <w:pStyle w:val="PargrafodaLista"/>
+        <w:ind w:left="1440"/>
+        <w:jc w:val="both"/>
+      </w:pPr>
+    </w:p>
+    <w:p>
+      <w:pPr>
+        <w:pStyle w:val="PargrafodaLista"/>
+        <w:numPr>
+          <w:ilvl w:val="0"/>
+          <w:numId w:val="1"/>
+        </w:numPr>
+        <w:rPr>
+          <w:b/>
+          <w:bCs/>
+        </w:rPr>
+      </w:pPr>
+      <w:r>
+        <w:rPr>
+          <w:b/>
+          <w:bCs/>
+        </w:rPr>
+        <w:t>Conceitos teóricos importantes</w:t>
+      </w:r>
+      <w:r>
+        <w:rPr>
+          <w:b/>
+          <w:bCs/>
+        </w:rPr>
+        <w:t>:</w:t>
+      </w:r>
+    </w:p>
+    <w:p>
+      <w:pPr>
+        <w:pStyle w:val="PargrafodaLista"/>
+        <w:rPr>
+          <w:b/>
+          <w:bCs/>
+        </w:rPr>
+      </w:pPr>
+    </w:p>
+    <w:p>
+      <w:pPr>
+        <w:pStyle w:val="PargrafodaLista"/>
+        <w:numPr>
+          <w:ilvl w:val="1"/>
+          <w:numId w:val="1"/>
+        </w:numPr>
+        <w:jc w:val="both"/>
+      </w:pPr>
+      <w:proofErr w:type="spellStart"/>
+      <w:r>
+        <w:rPr>
+          <w:b/>
+          <w:bCs/>
+        </w:rPr>
+        <w:t>Augmentation</w:t>
+      </w:r>
+      <w:proofErr w:type="spellEnd"/>
+      <w:r>
+        <w:rPr>
+          <w:b/>
+          <w:bCs/>
+        </w:rPr>
+        <w:t xml:space="preserve"> e AUTOTUNE</w:t>
+      </w:r>
+      <w:r>
+        <w:rPr>
+          <w:b/>
+          <w:bCs/>
+        </w:rPr>
+        <w:t>:</w:t>
+      </w:r>
+      <w:r>
+        <w:t xml:space="preserve"> </w:t>
+      </w:r>
+      <w:r>
+        <w:t xml:space="preserve">No contexto do </w:t>
+      </w:r>
+      <w:proofErr w:type="spellStart"/>
+      <w:r>
+        <w:t>TensorFlow</w:t>
+      </w:r>
+      <w:proofErr w:type="spellEnd"/>
+      <w:r>
+        <w:t xml:space="preserve">, AUTOTUNE é uma funcionalidade que permite à API </w:t>
+      </w:r>
+      <w:proofErr w:type="spellStart"/>
+      <w:r>
+        <w:t>tf.data</w:t>
+      </w:r>
+      <w:proofErr w:type="spellEnd"/>
+      <w:r>
+        <w:t xml:space="preserve"> ajustar automaticamente e dinamicamente o desempenho do pipeline de entrada de dados durante a execução do modelo. O objetivo principal é otimizar o uso de recursos, como CPU e memória, para maximizar a eficiência do treinamento de machine learning. </w:t>
+      </w:r>
+    </w:p>
+    <w:p>
+      <w:pPr>
+        <w:pStyle w:val="PargrafodaLista"/>
+        <w:ind w:left="1440"/>
+        <w:jc w:val="both"/>
+      </w:pPr>
+      <w:r>
+        <w:t>Quando usa</w:t>
+      </w:r>
+      <w:r>
+        <w:t>mos</w:t>
+      </w:r>
+      <w:r>
+        <w:t xml:space="preserve"> tf.</w:t>
+      </w:r>
+      <w:proofErr w:type="gramStart"/>
+      <w:r>
+        <w:t>data.AU</w:t>
+      </w:r>
+      <w:proofErr w:type="spellStart"/>
+      <w:r>
+        <w:t>TOTUNE</w:t>
+      </w:r>
+      <w:proofErr w:type="spellEnd"/>
+      <w:proofErr w:type="gramEnd"/>
+      <w:r>
+        <w:t xml:space="preserve"> em certas transformações do seu pipeline de dados (como </w:t>
+      </w:r>
+      <w:proofErr w:type="spellStart"/>
+      <w:r>
+        <w:t>num_parallel_calls</w:t>
+      </w:r>
+      <w:proofErr w:type="spellEnd"/>
+      <w:r>
+        <w:t xml:space="preserve"> na função </w:t>
+      </w:r>
+      <w:proofErr w:type="spellStart"/>
+      <w:r>
+        <w:t>map</w:t>
+      </w:r>
+      <w:proofErr w:type="spellEnd"/>
+      <w:r>
+        <w:t xml:space="preserve">, ou </w:t>
+      </w:r>
+      <w:proofErr w:type="spellStart"/>
+      <w:r>
+        <w:t>buffer_size</w:t>
+      </w:r>
+      <w:proofErr w:type="spellEnd"/>
+      <w:r>
+        <w:t xml:space="preserve"> na função </w:t>
+      </w:r>
+      <w:proofErr w:type="spellStart"/>
+      <w:r>
+        <w:t>prefetch</w:t>
+      </w:r>
+      <w:proofErr w:type="spellEnd"/>
+      <w:r>
+        <w:t xml:space="preserve">), o </w:t>
+      </w:r>
+      <w:proofErr w:type="spellStart"/>
+      <w:r>
+        <w:t>TensorFlow</w:t>
+      </w:r>
+      <w:proofErr w:type="spellEnd"/>
+      <w:r>
+        <w:t xml:space="preserve"> emprega um algoritmo de otimização interno para determinar o melhor valor para esse parâmetro em tempo de execução.</w:t>
+      </w:r>
+    </w:p>
+    <w:p>
+      <w:pPr>
+        <w:pStyle w:val="PargrafodaLista"/>
+        <w:ind w:left="1440"/>
+        <w:jc w:val="both"/>
+      </w:pPr>
+    </w:p>
+    <w:p>
+      <w:pPr>
+        <w:pStyle w:val="PargrafodaLista"/>
+        <w:ind w:left="1440"/>
+        <w:jc w:val="both"/>
+        <w:rPr>
+          <w:i/>
+          <w:iCs/>
+        </w:rPr>
+      </w:pPr>
+      <w:r>
+        <w:t xml:space="preserve">Quem </w:t>
+      </w:r>
+      <w:r>
+        <w:t>faz</w:t>
+      </w:r>
+      <w:r>
+        <w:t xml:space="preserve"> a augmenta</w:t>
+      </w:r>
+      <w:proofErr w:type="spellStart"/>
+      <w:r>
+        <w:t>ção</w:t>
+      </w:r>
+      <w:proofErr w:type="spellEnd"/>
+      <w:r>
+        <w:t xml:space="preserve"> é o </w:t>
+      </w:r>
+      <w:proofErr w:type="spellStart"/>
+      <w:r>
+        <w:t>layer</w:t>
+      </w:r>
+      <w:proofErr w:type="spellEnd"/>
+      <w:r>
+        <w:t xml:space="preserve"> de </w:t>
+      </w:r>
+      <w:proofErr w:type="spellStart"/>
+      <w:r>
+        <w:t>augmentação</w:t>
+      </w:r>
+      <w:proofErr w:type="spellEnd"/>
+      <w:r>
+        <w:t>, definido no construtor da classe (</w:t>
+      </w:r>
+      <w:proofErr w:type="spellStart"/>
+      <w:r>
+        <w:t>laoder</w:t>
+      </w:r>
+      <w:proofErr w:type="spellEnd"/>
+      <w:r>
+        <w:t>), q</w:t>
+      </w:r>
+      <w:r>
+        <w:t>ue é posteriormente chamado ao processar a imagem</w:t>
+      </w:r>
+      <w:r>
+        <w:t>:</w:t>
+      </w:r>
+      <w:r>
+        <w:br/>
+      </w:r>
+      <w:proofErr w:type="spellStart"/>
+      <w:proofErr w:type="gramStart"/>
+      <w:r>
+        <w:rPr>
+          <w:i/>
+          <w:iCs/>
+        </w:rPr>
+        <w:t>self.augmentation</w:t>
+      </w:r>
+      <w:proofErr w:type="gramEnd"/>
+      <w:r>
+        <w:rPr>
+          <w:i/>
+          <w:iCs/>
+        </w:rPr>
+        <w:t>_layer</w:t>
+      </w:r>
+      <w:proofErr w:type="spellEnd"/>
+      <w:r>
+        <w:rPr>
+          <w:i/>
+          <w:iCs/>
+        </w:rPr>
+        <w:t xml:space="preserve"> = </w:t>
+      </w:r>
+      <w:proofErr w:type="spellStart"/>
+      <w:proofErr w:type="gramStart"/>
+      <w:r>
+        <w:rPr>
+          <w:i/>
+          <w:iCs/>
+        </w:rPr>
+        <w:t>tf.keras</w:t>
+      </w:r>
+      <w:proofErr w:type="gramEnd"/>
+      <w:r>
+        <w:rPr>
+          <w:i/>
+          <w:iCs/>
+        </w:rPr>
+        <w:t>.</w:t>
+      </w:r>
+      <w:proofErr w:type="gramStart"/>
+      <w:r>
+        <w:rPr>
+          <w:i/>
+          <w:iCs/>
+        </w:rPr>
+        <w:t>Sequential</w:t>
+      </w:r>
+      <w:proofErr w:type="spellEnd"/>
+      <w:r>
+        <w:rPr>
+          <w:i/>
+          <w:iCs/>
+        </w:rPr>
+        <w:t>(</w:t>
+      </w:r>
+      <w:proofErr w:type="gramEnd"/>
+      <w:r>
+        <w:rPr>
+          <w:i/>
+          <w:iCs/>
+        </w:rPr>
+        <w:t>[</w:t>
+      </w:r>
+    </w:p>
+    <w:p>
+      <w:pPr>
+        <w:pStyle w:val="PargrafodaLista"/>
+        <w:ind w:left="1440"/>
+        <w:jc w:val="both"/>
+        <w:rPr>
+          <w:i/>
+          <w:iCs/>
+        </w:rPr>
+      </w:pPr>
+      <w:r>
+        <w:rPr>
+          <w:i/>
+          <w:iCs/>
+        </w:rPr>
+        <w:t xml:space="preserve">            </w:t>
+      </w:r>
+      <w:proofErr w:type="spellStart"/>
+      <w:proofErr w:type="gramStart"/>
+      <w:r>
+        <w:rPr>
+          <w:i/>
+          <w:iCs/>
+        </w:rPr>
+        <w:t>tf.keras</w:t>
+      </w:r>
+      <w:proofErr w:type="gramEnd"/>
+      <w:r>
+        <w:rPr>
+          <w:i/>
+          <w:iCs/>
+        </w:rPr>
+        <w:t>.</w:t>
+      </w:r>
+      <w:proofErr w:type="gramStart"/>
+      <w:r>
+        <w:rPr>
+          <w:i/>
+          <w:iCs/>
+        </w:rPr>
+        <w:t>layers.RandomFlip</w:t>
+      </w:r>
+      <w:proofErr w:type="spellEnd"/>
+      <w:proofErr w:type="gramEnd"/>
+      <w:r>
+        <w:rPr>
+          <w:i/>
+          <w:iCs/>
+        </w:rPr>
+        <w:t>("horizontal"),</w:t>
+      </w:r>
+    </w:p>
+    <w:p>
+      <w:pPr>
+        <w:pStyle w:val="PargrafodaLista"/>
+        <w:ind w:left="1440"/>
+        <w:jc w:val="both"/>
+        <w:rPr>
+          <w:i/>
+          <w:iCs/>
+        </w:rPr>
+      </w:pPr>
+      <w:r>
+        <w:rPr>
+          <w:i/>
+          <w:iCs/>
+        </w:rPr>
+        <w:t xml:space="preserve">            </w:t>
+      </w:r>
+      <w:proofErr w:type="spellStart"/>
+      <w:proofErr w:type="gramStart"/>
+      <w:r>
+        <w:rPr>
+          <w:i/>
+          <w:iCs/>
+        </w:rPr>
+        <w:t>tf.keras</w:t>
+      </w:r>
+      <w:proofErr w:type="gramEnd"/>
+      <w:r>
+        <w:rPr>
+          <w:i/>
+          <w:iCs/>
+        </w:rPr>
+        <w:t>.</w:t>
+      </w:r>
+      <w:proofErr w:type="gramStart"/>
+      <w:r>
+        <w:rPr>
+          <w:i/>
+          <w:iCs/>
+        </w:rPr>
+        <w:t>layers.RandomRotation</w:t>
+      </w:r>
+      <w:proofErr w:type="spellEnd"/>
+      <w:proofErr w:type="gramEnd"/>
+      <w:r>
+        <w:rPr>
+          <w:i/>
+          <w:iCs/>
+        </w:rPr>
+        <w:t>(0.05),</w:t>
+      </w:r>
+    </w:p>
+    <w:p>
+      <w:pPr>
+        <w:pStyle w:val="PargrafodaLista"/>
+        <w:ind w:left="1440"/>
+        <w:jc w:val="both"/>
+        <w:rPr>
+          <w:i/>
+          <w:iCs/>
+        </w:rPr>
+      </w:pPr>
+      <w:r>
+        <w:rPr>
+          <w:i/>
+          <w:iCs/>
+        </w:rPr>
+        <w:t xml:space="preserve">            </w:t>
+      </w:r>
+      <w:proofErr w:type="spellStart"/>
+      <w:proofErr w:type="gramStart"/>
+      <w:r>
+        <w:rPr>
+          <w:i/>
+          <w:iCs/>
+        </w:rPr>
+        <w:t>tf.keras</w:t>
+      </w:r>
+      <w:proofErr w:type="gramEnd"/>
+      <w:r>
+        <w:rPr>
+          <w:i/>
+          <w:iCs/>
+        </w:rPr>
+        <w:t>.</w:t>
+      </w:r>
+      <w:proofErr w:type="gramStart"/>
+      <w:r>
+        <w:rPr>
+          <w:i/>
+          <w:iCs/>
+        </w:rPr>
+        <w:t>layers.RandomZoom</w:t>
+      </w:r>
+      <w:proofErr w:type="spellEnd"/>
+      <w:proofErr w:type="gramEnd"/>
+      <w:r>
+        <w:rPr>
+          <w:i/>
+          <w:iCs/>
+        </w:rPr>
+        <w:t>(0.1)</w:t>
+      </w:r>
+    </w:p>
+    <w:p>
+      <w:pPr>
+        <w:pStyle w:val="PargrafodaLista"/>
+        <w:ind w:left="1440"/>
+        <w:jc w:val="both"/>
+        <w:rPr>
+          <w:i/>
+          <w:iCs/>
+        </w:rPr>
+      </w:pPr>
+      <w:r>
+        <w:rPr>
+          <w:i/>
+          <w:iCs/>
+        </w:rPr>
+        <w:t xml:space="preserve">        ])</w:t>
+      </w:r>
+    </w:p>
+    <w:p>
+      <w:pPr>
+        <w:pStyle w:val="PargrafodaLista"/>
+        <w:ind w:left="1440"/>
+        <w:jc w:val="both"/>
+        <w:rPr>
+          <w:i/>
+          <w:iCs/>
+        </w:rPr>
+      </w:pPr>
+    </w:p>
+    <w:p>
+      <w:pPr>
+        <w:pStyle w:val="PargrafodaLista"/>
+        <w:ind w:left="1440"/>
+        <w:jc w:val="both"/>
+      </w:pPr>
+      <w:r>
+        <w:drawing>
+          <wp:inline distT="0" distB="0" distL="0" distR="0" wp14:anchorId="361BE1C0" wp14:editId="74717670">
+            <wp:extent cx="5400040" cy="1094740"/>
+            <wp:effectExtent l="0" t="0" r="0" b="0"/>
+            <wp:docPr id="1979064891" name="Imagem 1"/>
+            <wp:cNvGraphicFramePr>
+              <a:graphicFrameLocks xmlns:a="http://schemas.openxmlformats.org/drawingml/2006/main" noChangeAspect="1"/>
+            </wp:cNvGraphicFramePr>
+            <a:graphic xmlns:a="http://schemas.openxmlformats.org/drawingml/2006/main">
+              <a:graphicData uri="http://schemas.openxmlformats.org/drawingml/2006/picture">
+                <pic:pic xmlns:pic="http://schemas.openxmlformats.org/drawingml/2006/picture">
+                  <pic:nvPicPr>
+                    <pic:cNvPr id="1979064891" name=""/>
+                    <pic:cNvPicPr/>
+                  </pic:nvPicPr>
+                  <pic:blipFill>
+                    <a:blip r:embed="rId8"/>
+                    <a:stretch>
+                      <a:fillRect/>
+                    </a:stretch>
+                  </pic:blipFill>
+                  <pic:spPr>
+                    <a:xfrm>
+                      <a:off x="0" y="0"/>
+                      <a:ext cx="5400040" cy="1094740"/>
+                    </a:xfrm>
+                    <a:prstGeom prst="rect">
+                      <a:avLst/>
+                    </a:prstGeom>
+                  </pic:spPr>
+                </pic:pic>
+              </a:graphicData>
+            </a:graphic>
+          </wp:inline>
+        </w:drawing>
+      </w:r>
+    </w:p>
+    <w:p>
+      <w:pPr>
+        <w:ind w:left="1410"/>
+        <w:jc w:val="both"/>
+      </w:pPr>
+    </w:p>
+    <w:p>
+      <w:pPr>
+        <w:ind w:left="1410"/>
+        <w:jc w:val="both"/>
+      </w:pPr>
+    </w:p>
+    <w:p>
+      <w:pPr>
+        <w:ind w:left="1410"/>
+        <w:jc w:val="both"/>
+      </w:pPr>
+      <w:r>
+        <w:lastRenderedPageBreak/>
+        <w:t xml:space="preserve">Esse processo </w:t>
+      </w:r>
+      <w:r>
+        <w:t>não cria novas imagens físicas</w:t>
+      </w:r>
+      <w:r>
+        <w:t xml:space="preserve">, a </w:t>
+      </w:r>
+      <w:proofErr w:type="spellStart"/>
+      <w:r>
+        <w:t>augmentação</w:t>
+      </w:r>
+      <w:proofErr w:type="spellEnd"/>
+      <w:r>
+        <w:t xml:space="preserve"> é aplicada “</w:t>
+      </w:r>
+      <w:proofErr w:type="spellStart"/>
+      <w:r>
+        <w:t>on-the-fly</w:t>
+      </w:r>
+      <w:proofErr w:type="spellEnd"/>
+      <w:r>
+        <w:t>”, em tempo real, durante o treinamento</w:t>
+      </w:r>
+      <w:r>
+        <w:t xml:space="preserve">, mas o </w:t>
+      </w:r>
+      <w:proofErr w:type="spellStart"/>
+      <w:r>
+        <w:t>dataset</w:t>
+      </w:r>
+      <w:proofErr w:type="spellEnd"/>
+      <w:r>
+        <w:t xml:space="preserve"> permanece o mesmo. O que ocorre é que o processo </w:t>
+      </w:r>
+      <w:r>
+        <w:t>cria variações diferentes da MESMA imagem a cada época</w:t>
+      </w:r>
+      <w:r>
+        <w:t xml:space="preserve">, ou seja, </w:t>
+      </w:r>
+      <w:r>
+        <w:t>cada vez que a imagem passa pelo pipeline, o modelo vê uma versão alterada:</w:t>
+      </w:r>
+    </w:p>
+    <w:p>
+      <w:pPr>
+        <w:ind w:left="1410"/>
+        <w:jc w:val="center"/>
+        <w:rPr>
+          <w:color w:val="EE0000"/>
+        </w:rPr>
+      </w:pPr>
+      <w:r>
+        <w:rPr>
+          <w:color w:val="EE0000"/>
+        </w:rPr>
+        <w:drawing>
+          <wp:inline distT="0" distB="0" distL="0" distR="0" wp14:anchorId="4D9FF5A0" wp14:editId="1175BAE9">
+            <wp:extent cx="3891064" cy="1828587"/>
+            <wp:effectExtent l="0" t="0" r="0" b="635"/>
+            <wp:docPr id="1468818421" name="Imagem 1"/>
+            <wp:cNvGraphicFramePr>
+              <a:graphicFrameLocks xmlns:a="http://schemas.openxmlformats.org/drawingml/2006/main" noChangeAspect="1"/>
+            </wp:cNvGraphicFramePr>
+            <a:graphic xmlns:a="http://schemas.openxmlformats.org/drawingml/2006/main">
+              <a:graphicData uri="http://schemas.openxmlformats.org/drawingml/2006/picture">
+                <pic:pic xmlns:pic="http://schemas.openxmlformats.org/drawingml/2006/picture">
+                  <pic:nvPicPr>
+                    <pic:cNvPr id="1468818421" name=""/>
+                    <pic:cNvPicPr/>
+                  </pic:nvPicPr>
+                  <pic:blipFill>
+                    <a:blip r:embed="rId9"/>
+                    <a:stretch>
+                      <a:fillRect/>
+                    </a:stretch>
+                  </pic:blipFill>
+                  <pic:spPr>
+                    <a:xfrm>
+                      <a:off x="0" y="0"/>
+                      <a:ext cx="3898611" cy="1832134"/>
+                    </a:xfrm>
+                    <a:prstGeom prst="rect">
+                      <a:avLst/>
+                    </a:prstGeom>
+                  </pic:spPr>
+                </pic:pic>
+              </a:graphicData>
+            </a:graphic>
+          </wp:inline>
+        </w:drawing>
+      </w:r>
+    </w:p>
+    <w:p>
+      <w:pPr>
+        <w:ind w:left="1410"/>
+        <w:jc w:val="center"/>
+        <w:rPr>
+          <w:color w:val="EE0000"/>
+        </w:rPr>
+      </w:pPr>
+    </w:p>
+    <w:p>
+      <w:pPr>
+        <w:pStyle w:val="PargrafodaLista"/>
+        <w:numPr>
+          <w:ilvl w:val="1"/>
+          <w:numId w:val="1"/>
+        </w:numPr>
+        <w:jc w:val="both"/>
+      </w:pPr>
+      <w:r>
+        <w:rPr>
+          <w:b/>
+          <w:bCs/>
+        </w:rPr>
+        <w:t xml:space="preserve">AUC utilizado no artigo do </w:t>
+      </w:r>
+      <w:proofErr w:type="spellStart"/>
+      <w:r>
+        <w:rPr>
+          <w:b/>
+          <w:bCs/>
+        </w:rPr>
+        <w:t>CheXpert</w:t>
+      </w:r>
+      <w:proofErr w:type="spellEnd"/>
+      <w:r>
+        <w:rPr>
+          <w:b/>
+          <w:bCs/>
+        </w:rPr>
+        <w:t xml:space="preserve">: </w:t>
+      </w:r>
+      <w:r>
+        <w:t xml:space="preserve">O </w:t>
+      </w:r>
+      <w:proofErr w:type="spellStart"/>
+      <w:r>
+        <w:t>CheXpert</w:t>
+      </w:r>
+      <w:proofErr w:type="spellEnd"/>
+      <w:r>
+        <w:t xml:space="preserve"> usa AUROC (Area </w:t>
+      </w:r>
+      <w:proofErr w:type="spellStart"/>
+      <w:r>
+        <w:t>Under</w:t>
+      </w:r>
+      <w:proofErr w:type="spellEnd"/>
+      <w:r>
+        <w:t xml:space="preserve"> </w:t>
+      </w:r>
+      <w:proofErr w:type="spellStart"/>
+      <w:r>
+        <w:t>the</w:t>
+      </w:r>
+      <w:proofErr w:type="spellEnd"/>
+      <w:r>
+        <w:t xml:space="preserve"> </w:t>
+      </w:r>
+      <w:proofErr w:type="spellStart"/>
+      <w:r>
+        <w:t>Receiver</w:t>
+      </w:r>
+      <w:proofErr w:type="spellEnd"/>
+      <w:r>
+        <w:t xml:space="preserve"> </w:t>
+      </w:r>
+      <w:proofErr w:type="spellStart"/>
+      <w:r>
+        <w:t>Operating</w:t>
+      </w:r>
+      <w:proofErr w:type="spellEnd"/>
+      <w:r>
+        <w:t xml:space="preserve"> </w:t>
+      </w:r>
+      <w:proofErr w:type="spellStart"/>
+      <w:r>
+        <w:t>Characteristic</w:t>
+      </w:r>
+      <w:proofErr w:type="spellEnd"/>
+      <w:r>
+        <w:t>) para cada classe</w:t>
+      </w:r>
+      <w:r>
+        <w:t>. O cálculo de acurácia não é utilizado uma vez que a base de dados é altamente desbalanceada, o que, c</w:t>
+      </w:r>
+      <w:r>
+        <w:t xml:space="preserve">om classes raras, </w:t>
+      </w:r>
+      <w:proofErr w:type="spellStart"/>
+      <w:r>
+        <w:t>accuracy</w:t>
+      </w:r>
+      <w:proofErr w:type="spellEnd"/>
+      <w:r>
+        <w:t xml:space="preserve"> se torna enganosa</w:t>
+      </w:r>
+      <w:r>
+        <w:t xml:space="preserve">. </w:t>
+      </w:r>
+      <w:r>
+        <w:rPr>
+          <w:color w:val="EE0000"/>
+        </w:rPr>
+        <w:t xml:space="preserve">(Poderíamos aplicar isso no nosso </w:t>
+      </w:r>
+      <w:proofErr w:type="spellStart"/>
+      <w:r>
+        <w:rPr>
+          <w:color w:val="EE0000"/>
+        </w:rPr>
+        <w:t>dataset</w:t>
+      </w:r>
+      <w:proofErr w:type="spellEnd"/>
+      <w:r>
+        <w:rPr>
+          <w:color w:val="EE0000"/>
+        </w:rPr>
+        <w:t>?)</w:t>
+      </w:r>
+    </w:p>
+    <w:p>
+      <w:pPr>
+        <w:pStyle w:val="PargrafodaLista"/>
+        <w:ind w:left="1440"/>
+        <w:jc w:val="both"/>
+        <w:rPr>
+          <w:b/>
+          <w:bCs/>
+        </w:rPr>
+      </w:pPr>
+    </w:p>
+    <w:p>
+      <w:pPr>
+        <w:pStyle w:val="PargrafodaLista"/>
+        <w:ind w:left="1440"/>
+        <w:jc w:val="center"/>
+      </w:pPr>
+      <w:r>
+        <w:drawing>
+          <wp:inline distT="0" distB="0" distL="0" distR="0" wp14:anchorId="4A7ED8BA" wp14:editId="506633FE">
+            <wp:extent cx="3852153" cy="2313376"/>
+            <wp:effectExtent l="0" t="0" r="0" b="0"/>
+            <wp:docPr id="1451773703" name="Imagem 1"/>
+            <wp:cNvGraphicFramePr>
+              <a:graphicFrameLocks xmlns:a="http://schemas.openxmlformats.org/drawingml/2006/main" noChangeAspect="1"/>
+            </wp:cNvGraphicFramePr>
+            <a:graphic xmlns:a="http://schemas.openxmlformats.org/drawingml/2006/main">
+              <a:graphicData uri="http://schemas.openxmlformats.org/drawingml/2006/picture">
+                <pic:pic xmlns:pic="http://schemas.openxmlformats.org/drawingml/2006/picture">
+                  <pic:nvPicPr>
+                    <pic:cNvPr id="1451773703" name=""/>
+                    <pic:cNvPicPr/>
+                  </pic:nvPicPr>
+                  <pic:blipFill>
+                    <a:blip r:embed="rId10"/>
+                    <a:stretch>
+                      <a:fillRect/>
+                    </a:stretch>
+                  </pic:blipFill>
+                  <pic:spPr>
+                    <a:xfrm>
+                      <a:off x="0" y="0"/>
+                      <a:ext cx="3859276" cy="2317654"/>
+                    </a:xfrm>
+                    <a:prstGeom prst="rect">
+                      <a:avLst/>
+                    </a:prstGeom>
+                  </pic:spPr>
+                </pic:pic>
+              </a:graphicData>
+            </a:graphic>
+          </wp:inline>
+        </w:drawing>
+      </w:r>
+    </w:p>
+    <w:p>
+      <w:pPr>
+        <w:jc w:val="both"/>
+        <w:rPr>
+          <w:b/>
+          <w:bCs/>
+        </w:rPr>
+      </w:pPr>
+      <w:r>
+        <w:tab/>
+      </w:r>
+      <w:r>
+        <w:tab/>
+      </w:r>
+      <w:r>
+        <w:rPr>
+          <w:b/>
+          <w:bCs/>
+        </w:rPr>
+        <w:t xml:space="preserve">Quais AUC o </w:t>
+      </w:r>
+      <w:proofErr w:type="spellStart"/>
+      <w:r>
+        <w:rPr>
+          <w:b/>
+          <w:bCs/>
+        </w:rPr>
+        <w:t>paper</w:t>
+      </w:r>
+      <w:proofErr w:type="spellEnd"/>
+      <w:r>
+        <w:rPr>
+          <w:b/>
+          <w:bCs/>
+        </w:rPr>
+        <w:t xml:space="preserve"> </w:t>
+      </w:r>
+      <w:proofErr w:type="spellStart"/>
+      <w:r>
+        <w:rPr>
+          <w:b/>
+          <w:bCs/>
+        </w:rPr>
+        <w:t>CheXpert</w:t>
+      </w:r>
+      <w:proofErr w:type="spellEnd"/>
+      <w:r>
+        <w:rPr>
+          <w:b/>
+          <w:bCs/>
+        </w:rPr>
+        <w:t xml:space="preserve"> calcula?</w:t>
+      </w:r>
+    </w:p>
+    <w:p>
+      <w:pPr>
+        <w:pStyle w:val="PargrafodaLista"/>
+        <w:numPr>
+          <w:ilvl w:val="0"/>
+          <w:numId w:val="33"/>
+        </w:numPr>
+        <w:jc w:val="both"/>
+      </w:pPr>
+      <w:r>
+        <w:t>14 patologias → AUC individual por classe</w:t>
+      </w:r>
+    </w:p>
+    <w:p>
+      <w:pPr>
+        <w:pStyle w:val="PargrafodaLista"/>
+        <w:numPr>
+          <w:ilvl w:val="0"/>
+          <w:numId w:val="33"/>
+        </w:numPr>
+        <w:jc w:val="both"/>
+      </w:pPr>
+      <w:r>
+        <w:t>5 patologias principais → média final (AUC mean-5)</w:t>
+      </w:r>
     </w:p>
     <w:p>
       <w:pPr>
@@ -7077,6 +7791,119 @@
     </w:lvl>
   </w:abstractNum>
   <w:abstractNum w:abstractNumId="5" w15:restartNumberingAfterBreak="0">
+    <w:nsid w:val="15A348A1"/>
+    <w:multiLevelType w:val="hybridMultilevel"/>
+    <w:tmpl w:val="17C07FA2"/>
+    <w:lvl w:ilvl="0" w:tplc="04160001">
+      <w:start w:val="1"/>
+      <w:numFmt w:val="bullet"/>
+      <w:lvlText w:val=""/>
+      <w:lvlJc w:val="left"/>
+      <w:pPr>
+        <w:ind w:left="2136" w:hanging="360"/>
+      </w:pPr>
+      <w:rPr>
+        <w:rFonts w:ascii="Symbol" w:hAnsi="Symbol" w:hint="default"/>
+      </w:rPr>
+    </w:lvl>
+    <w:lvl w:ilvl="1" w:tplc="04160003" w:tentative="1">
+      <w:start w:val="1"/>
+      <w:numFmt w:val="bullet"/>
+      <w:lvlText w:val="o"/>
+      <w:lvlJc w:val="left"/>
+      <w:pPr>
+        <w:ind w:left="2856" w:hanging="360"/>
+      </w:pPr>
+      <w:rPr>
+        <w:rFonts w:ascii="Courier New" w:hAnsi="Courier New" w:cs="Courier New" w:hint="default"/>
+      </w:rPr>
+    </w:lvl>
+    <w:lvl w:ilvl="2" w:tplc="04160005" w:tentative="1">
+      <w:start w:val="1"/>
+      <w:numFmt w:val="bullet"/>
+      <w:lvlText w:val=""/>
+      <w:lvlJc w:val="left"/>
+      <w:pPr>
+        <w:ind w:left="3576" w:hanging="360"/>
+      </w:pPr>
+      <w:rPr>
+        <w:rFonts w:ascii="Wingdings" w:hAnsi="Wingdings" w:hint="default"/>
+      </w:rPr>
+    </w:lvl>
+    <w:lvl w:ilvl="3" w:tplc="04160001" w:tentative="1">
+      <w:start w:val="1"/>
+      <w:numFmt w:val="bullet"/>
+      <w:lvlText w:val=""/>
+      <w:lvlJc w:val="left"/>
+      <w:pPr>
+        <w:ind w:left="4296" w:hanging="360"/>
+      </w:pPr>
+      <w:rPr>
+        <w:rFonts w:ascii="Symbol" w:hAnsi="Symbol" w:hint="default"/>
+      </w:rPr>
+    </w:lvl>
+    <w:lvl w:ilvl="4" w:tplc="04160003" w:tentative="1">
+      <w:start w:val="1"/>
+      <w:numFmt w:val="bullet"/>
+      <w:lvlText w:val="o"/>
+      <w:lvlJc w:val="left"/>
+      <w:pPr>
+        <w:ind w:left="5016" w:hanging="360"/>
+      </w:pPr>
+      <w:rPr>
+        <w:rFonts w:ascii="Courier New" w:hAnsi="Courier New" w:cs="Courier New" w:hint="default"/>
+      </w:rPr>
+    </w:lvl>
+    <w:lvl w:ilvl="5" w:tplc="04160005" w:tentative="1">
+      <w:start w:val="1"/>
+      <w:numFmt w:val="bullet"/>
+      <w:lvlText w:val=""/>
+      <w:lvlJc w:val="left"/>
+      <w:pPr>
+        <w:ind w:left="5736" w:hanging="360"/>
+      </w:pPr>
+      <w:rPr>
+        <w:rFonts w:ascii="Wingdings" w:hAnsi="Wingdings" w:hint="default"/>
+      </w:rPr>
+    </w:lvl>
+    <w:lvl w:ilvl="6" w:tplc="04160001" w:tentative="1">
+      <w:start w:val="1"/>
+      <w:numFmt w:val="bullet"/>
+      <w:lvlText w:val=""/>
+      <w:lvlJc w:val="left"/>
+      <w:pPr>
+        <w:ind w:left="6456" w:hanging="360"/>
+      </w:pPr>
+      <w:rPr>
+        <w:rFonts w:ascii="Symbol" w:hAnsi="Symbol" w:hint="default"/>
+      </w:rPr>
+    </w:lvl>
+    <w:lvl w:ilvl="7" w:tplc="04160003" w:tentative="1">
+      <w:start w:val="1"/>
+      <w:numFmt w:val="bullet"/>
+      <w:lvlText w:val="o"/>
+      <w:lvlJc w:val="left"/>
+      <w:pPr>
+        <w:ind w:left="7176" w:hanging="360"/>
+      </w:pPr>
+      <w:rPr>
+        <w:rFonts w:ascii="Courier New" w:hAnsi="Courier New" w:cs="Courier New" w:hint="default"/>
+      </w:rPr>
+    </w:lvl>
+    <w:lvl w:ilvl="8" w:tplc="04160005" w:tentative="1">
+      <w:start w:val="1"/>
+      <w:numFmt w:val="bullet"/>
+      <w:lvlText w:val=""/>
+      <w:lvlJc w:val="left"/>
+      <w:pPr>
+        <w:ind w:left="7896" w:hanging="360"/>
+      </w:pPr>
+      <w:rPr>
+        <w:rFonts w:ascii="Wingdings" w:hAnsi="Wingdings" w:hint="default"/>
+      </w:rPr>
+    </w:lvl>
+  </w:abstractNum>
+  <w:abstractNum w:abstractNumId="6" w15:restartNumberingAfterBreak="0">
     <w:nsid w:val="24BA3C6C"/>
     <w:multiLevelType w:val="hybridMultilevel"/>
     <w:tmpl w:val="63927434"/>
@@ -7162,7 +7989,7 @@
       </w:pPr>
     </w:lvl>
   </w:abstractNum>
-  <w:abstractNum w:abstractNumId="6" w15:restartNumberingAfterBreak="0">
+  <w:abstractNum w:abstractNumId="7" w15:restartNumberingAfterBreak="0">
     <w:nsid w:val="27506DCF"/>
     <w:multiLevelType w:val="multilevel"/>
     <w:tmpl w:val="FFFFFFFF"/>
@@ -7311,7 +8138,93 @@
       </w:rPr>
     </w:lvl>
   </w:abstractNum>
-  <w:abstractNum w:abstractNumId="7" w15:restartNumberingAfterBreak="0">
+  <w:abstractNum w:abstractNumId="8" w15:restartNumberingAfterBreak="0">
+    <w:nsid w:val="2B0049C5"/>
+    <w:multiLevelType w:val="hybridMultilevel"/>
+    <w:tmpl w:val="B4BAC348"/>
+    <w:lvl w:ilvl="0" w:tplc="0416000F">
+      <w:start w:val="1"/>
+      <w:numFmt w:val="decimal"/>
+      <w:lvlText w:val="%1."/>
+      <w:lvlJc w:val="left"/>
+      <w:pPr>
+        <w:ind w:left="1068" w:hanging="360"/>
+      </w:pPr>
+    </w:lvl>
+    <w:lvl w:ilvl="1" w:tplc="04160019" w:tentative="1">
+      <w:start w:val="1"/>
+      <w:numFmt w:val="lowerLetter"/>
+      <w:lvlText w:val="%2."/>
+      <w:lvlJc w:val="left"/>
+      <w:pPr>
+        <w:ind w:left="1788" w:hanging="360"/>
+      </w:pPr>
+    </w:lvl>
+    <w:lvl w:ilvl="2" w:tplc="0416001B" w:tentative="1">
+      <w:start w:val="1"/>
+      <w:numFmt w:val="lowerRoman"/>
+      <w:lvlText w:val="%3."/>
+      <w:lvlJc w:val="right"/>
+      <w:pPr>
+        <w:ind w:left="2508" w:hanging="180"/>
+      </w:pPr>
+    </w:lvl>
+    <w:lvl w:ilvl="3" w:tplc="0416000F" w:tentative="1">
+      <w:start w:val="1"/>
+      <w:numFmt w:val="decimal"/>
+      <w:lvlText w:val="%4."/>
+      <w:lvlJc w:val="left"/>
+      <w:pPr>
+        <w:ind w:left="3228" w:hanging="360"/>
+      </w:pPr>
+    </w:lvl>
+    <w:lvl w:ilvl="4" w:tplc="04160019" w:tentative="1">
+      <w:start w:val="1"/>
+      <w:numFmt w:val="lowerLetter"/>
+      <w:lvlText w:val="%5."/>
+      <w:lvlJc w:val="left"/>
+      <w:pPr>
+        <w:ind w:left="3948" w:hanging="360"/>
+      </w:pPr>
+    </w:lvl>
+    <w:lvl w:ilvl="5" w:tplc="0416001B" w:tentative="1">
+      <w:start w:val="1"/>
+      <w:numFmt w:val="lowerRoman"/>
+      <w:lvlText w:val="%6."/>
+      <w:lvlJc w:val="right"/>
+      <w:pPr>
+        <w:ind w:left="4668" w:hanging="180"/>
+      </w:pPr>
+    </w:lvl>
+    <w:lvl w:ilvl="6" w:tplc="0416000F" w:tentative="1">
+      <w:start w:val="1"/>
+      <w:numFmt w:val="decimal"/>
+      <w:lvlText w:val="%7."/>
+      <w:lvlJc w:val="left"/>
+      <w:pPr>
+        <w:ind w:left="5388" w:hanging="360"/>
+      </w:pPr>
+    </w:lvl>
+    <w:lvl w:ilvl="7" w:tplc="04160019" w:tentative="1">
+      <w:start w:val="1"/>
+      <w:numFmt w:val="lowerLetter"/>
+      <w:lvlText w:val="%8."/>
+      <w:lvlJc w:val="left"/>
+      <w:pPr>
+        <w:ind w:left="6108" w:hanging="360"/>
+      </w:pPr>
+    </w:lvl>
+    <w:lvl w:ilvl="8" w:tplc="0416001B" w:tentative="1">
+      <w:start w:val="1"/>
+      <w:numFmt w:val="lowerRoman"/>
+      <w:lvlText w:val="%9."/>
+      <w:lvlJc w:val="right"/>
+      <w:pPr>
+        <w:ind w:left="6828" w:hanging="180"/>
+      </w:pPr>
+    </w:lvl>
+  </w:abstractNum>
+  <w:abstractNum w:abstractNumId="9" w15:restartNumberingAfterBreak="0">
     <w:nsid w:val="2DBD73F7"/>
     <w:multiLevelType w:val="hybridMultilevel"/>
     <w:tmpl w:val="E4B69A62"/>
@@ -7402,7 +8315,7 @@
       </w:pPr>
     </w:lvl>
   </w:abstractNum>
-  <w:abstractNum w:abstractNumId="8" w15:restartNumberingAfterBreak="0">
+  <w:abstractNum w:abstractNumId="10" w15:restartNumberingAfterBreak="0">
     <w:nsid w:val="343A6233"/>
     <w:multiLevelType w:val="hybridMultilevel"/>
     <w:tmpl w:val="2730E846"/>
@@ -7515,7 +8428,7 @@
       </w:rPr>
     </w:lvl>
   </w:abstractNum>
-  <w:abstractNum w:abstractNumId="9" w15:restartNumberingAfterBreak="0">
+  <w:abstractNum w:abstractNumId="11" w15:restartNumberingAfterBreak="0">
     <w:nsid w:val="361F086B"/>
     <w:multiLevelType w:val="hybridMultilevel"/>
     <w:tmpl w:val="76DC5404"/>
@@ -7604,7 +8517,156 @@
       </w:pPr>
     </w:lvl>
   </w:abstractNum>
-  <w:abstractNum w:abstractNumId="10" w15:restartNumberingAfterBreak="0">
+  <w:abstractNum w:abstractNumId="12" w15:restartNumberingAfterBreak="0">
+    <w:nsid w:val="3783674D"/>
+    <w:multiLevelType w:val="multilevel"/>
+    <w:tmpl w:val="7388A0F0"/>
+    <w:lvl w:ilvl="0">
+      <w:start w:val="1"/>
+      <w:numFmt w:val="bullet"/>
+      <w:lvlText w:val=""/>
+      <w:lvlJc w:val="left"/>
+      <w:pPr>
+        <w:tabs>
+          <w:tab w:val="num" w:pos="720"/>
+        </w:tabs>
+        <w:ind w:left="720" w:hanging="360"/>
+      </w:pPr>
+      <w:rPr>
+        <w:rFonts w:ascii="Symbol" w:hAnsi="Symbol" w:hint="default"/>
+        <w:sz w:val="20"/>
+      </w:rPr>
+    </w:lvl>
+    <w:lvl w:ilvl="1" w:tentative="1">
+      <w:start w:val="1"/>
+      <w:numFmt w:val="bullet"/>
+      <w:lvlText w:val="o"/>
+      <w:lvlJc w:val="left"/>
+      <w:pPr>
+        <w:tabs>
+          <w:tab w:val="num" w:pos="1440"/>
+        </w:tabs>
+        <w:ind w:left="1440" w:hanging="360"/>
+      </w:pPr>
+      <w:rPr>
+        <w:rFonts w:ascii="Courier New" w:hAnsi="Courier New" w:hint="default"/>
+        <w:sz w:val="20"/>
+      </w:rPr>
+    </w:lvl>
+    <w:lvl w:ilvl="2" w:tentative="1">
+      <w:start w:val="1"/>
+      <w:numFmt w:val="bullet"/>
+      <w:lvlText w:val=""/>
+      <w:lvlJc w:val="left"/>
+      <w:pPr>
+        <w:tabs>
+          <w:tab w:val="num" w:pos="2160"/>
+        </w:tabs>
+        <w:ind w:left="2160" w:hanging="360"/>
+      </w:pPr>
+      <w:rPr>
+        <w:rFonts w:ascii="Wingdings" w:hAnsi="Wingdings" w:hint="default"/>
+        <w:sz w:val="20"/>
+      </w:rPr>
+    </w:lvl>
+    <w:lvl w:ilvl="3" w:tentative="1">
+      <w:start w:val="1"/>
+      <w:numFmt w:val="bullet"/>
+      <w:lvlText w:val=""/>
+      <w:lvlJc w:val="left"/>
+      <w:pPr>
+        <w:tabs>
+          <w:tab w:val="num" w:pos="2880"/>
+        </w:tabs>
+        <w:ind w:left="2880" w:hanging="360"/>
+      </w:pPr>
+      <w:rPr>
+        <w:rFonts w:ascii="Wingdings" w:hAnsi="Wingdings" w:hint="default"/>
+        <w:sz w:val="20"/>
+      </w:rPr>
+    </w:lvl>
+    <w:lvl w:ilvl="4" w:tentative="1">
+      <w:start w:val="1"/>
+      <w:numFmt w:val="bullet"/>
+      <w:lvlText w:val=""/>
+      <w:lvlJc w:val="left"/>
+      <w:pPr>
+        <w:tabs>
+          <w:tab w:val="num" w:pos="3600"/>
+        </w:tabs>
+        <w:ind w:left="3600" w:hanging="360"/>
+      </w:pPr>
+      <w:rPr>
+        <w:rFonts w:ascii="Wingdings" w:hAnsi="Wingdings" w:hint="default"/>
+        <w:sz w:val="20"/>
+      </w:rPr>
+    </w:lvl>
+    <w:lvl w:ilvl="5" w:tentative="1">
+      <w:start w:val="1"/>
+      <w:numFmt w:val="bullet"/>
+      <w:lvlText w:val=""/>
+      <w:lvlJc w:val="left"/>
+      <w:pPr>
+        <w:tabs>
+          <w:tab w:val="num" w:pos="4320"/>
+        </w:tabs>
+        <w:ind w:left="4320" w:hanging="360"/>
+      </w:pPr>
+      <w:rPr>
+        <w:rFonts w:ascii="Wingdings" w:hAnsi="Wingdings" w:hint="default"/>
+        <w:sz w:val="20"/>
+      </w:rPr>
+    </w:lvl>
+    <w:lvl w:ilvl="6" w:tentative="1">
+      <w:start w:val="1"/>
+      <w:numFmt w:val="bullet"/>
+      <w:lvlText w:val=""/>
+      <w:lvlJc w:val="left"/>
+      <w:pPr>
+        <w:tabs>
+          <w:tab w:val="num" w:pos="5040"/>
+        </w:tabs>
+        <w:ind w:left="5040" w:hanging="360"/>
+      </w:pPr>
+      <w:rPr>
+        <w:rFonts w:ascii="Wingdings" w:hAnsi="Wingdings" w:hint="default"/>
+        <w:sz w:val="20"/>
+      </w:rPr>
+    </w:lvl>
+    <w:lvl w:ilvl="7" w:tentative="1">
+      <w:start w:val="1"/>
+      <w:numFmt w:val="bullet"/>
+      <w:lvlText w:val=""/>
+      <w:lvlJc w:val="left"/>
+      <w:pPr>
+        <w:tabs>
+          <w:tab w:val="num" w:pos="5760"/>
+        </w:tabs>
+        <w:ind w:left="5760" w:hanging="360"/>
+      </w:pPr>
+      <w:rPr>
+        <w:rFonts w:ascii="Wingdings" w:hAnsi="Wingdings" w:hint="default"/>
+        <w:sz w:val="20"/>
+      </w:rPr>
+    </w:lvl>
+    <w:lvl w:ilvl="8" w:tentative="1">
+      <w:start w:val="1"/>
+      <w:numFmt w:val="bullet"/>
+      <w:lvlText w:val=""/>
+      <w:lvlJc w:val="left"/>
+      <w:pPr>
+        <w:tabs>
+          <w:tab w:val="num" w:pos="6480"/>
+        </w:tabs>
+        <w:ind w:left="6480" w:hanging="360"/>
+      </w:pPr>
+      <w:rPr>
+        <w:rFonts w:ascii="Wingdings" w:hAnsi="Wingdings" w:hint="default"/>
+        <w:sz w:val="20"/>
+      </w:rPr>
+    </w:lvl>
+  </w:abstractNum>
+  <w:abstractNum w:abstractNumId="13" w15:restartNumberingAfterBreak="0">
     <w:nsid w:val="3D9F500C"/>
     <w:multiLevelType w:val="hybridMultilevel"/>
     <w:tmpl w:val="67744DB2"/>
@@ -7690,7 +8752,7 @@
       </w:pPr>
     </w:lvl>
   </w:abstractNum>
-  <w:abstractNum w:abstractNumId="11" w15:restartNumberingAfterBreak="0">
+  <w:abstractNum w:abstractNumId="14" w15:restartNumberingAfterBreak="0">
     <w:nsid w:val="473C0467"/>
     <w:multiLevelType w:val="hybridMultilevel"/>
     <w:tmpl w:val="D25A6ACE"/>
@@ -7776,7 +8838,7 @@
       </w:pPr>
     </w:lvl>
   </w:abstractNum>
-  <w:abstractNum w:abstractNumId="12" w15:restartNumberingAfterBreak="0">
+  <w:abstractNum w:abstractNumId="15" w15:restartNumberingAfterBreak="0">
     <w:nsid w:val="47DB68E5"/>
     <w:multiLevelType w:val="multilevel"/>
     <w:tmpl w:val="FFFFFFFF"/>
@@ -7925,7 +8987,7 @@
       </w:rPr>
     </w:lvl>
   </w:abstractNum>
-  <w:abstractNum w:abstractNumId="13" w15:restartNumberingAfterBreak="0">
+  <w:abstractNum w:abstractNumId="16" w15:restartNumberingAfterBreak="0">
     <w:nsid w:val="48D00ACC"/>
     <w:multiLevelType w:val="hybridMultilevel"/>
     <w:tmpl w:val="F8404EE4"/>
@@ -8013,7 +9075,7 @@
       </w:pPr>
     </w:lvl>
   </w:abstractNum>
-  <w:abstractNum w:abstractNumId="14" w15:restartNumberingAfterBreak="0">
+  <w:abstractNum w:abstractNumId="17" w15:restartNumberingAfterBreak="0">
     <w:nsid w:val="4B4D05D8"/>
     <w:multiLevelType w:val="multilevel"/>
     <w:tmpl w:val="FFFFFFFF"/>
@@ -8162,7 +9224,7 @@
       </w:rPr>
     </w:lvl>
   </w:abstractNum>
-  <w:abstractNum w:abstractNumId="15" w15:restartNumberingAfterBreak="0">
+  <w:abstractNum w:abstractNumId="18" w15:restartNumberingAfterBreak="0">
     <w:nsid w:val="4CDE144F"/>
     <w:multiLevelType w:val="hybridMultilevel"/>
     <w:tmpl w:val="A736754E"/>
@@ -8275,7 +9337,7 @@
       </w:rPr>
     </w:lvl>
   </w:abstractNum>
-  <w:abstractNum w:abstractNumId="16" w15:restartNumberingAfterBreak="0">
+  <w:abstractNum w:abstractNumId="19" w15:restartNumberingAfterBreak="0">
     <w:nsid w:val="4E2A6E3A"/>
     <w:multiLevelType w:val="hybridMultilevel"/>
     <w:tmpl w:val="DB0AAB60"/>
@@ -8367,7 +9429,7 @@
       </w:pPr>
     </w:lvl>
   </w:abstractNum>
-  <w:abstractNum w:abstractNumId="17" w15:restartNumberingAfterBreak="0">
+  <w:abstractNum w:abstractNumId="20" w15:restartNumberingAfterBreak="0">
     <w:nsid w:val="55B427FD"/>
     <w:multiLevelType w:val="multilevel"/>
     <w:tmpl w:val="FFFFFFFF"/>
@@ -8516,7 +9578,7 @@
       </w:rPr>
     </w:lvl>
   </w:abstractNum>
-  <w:abstractNum w:abstractNumId="18" w15:restartNumberingAfterBreak="0">
+  <w:abstractNum w:abstractNumId="21" w15:restartNumberingAfterBreak="0">
     <w:nsid w:val="58296BEB"/>
     <w:multiLevelType w:val="hybridMultilevel"/>
     <w:tmpl w:val="C876098A"/>
@@ -8602,7 +9664,7 @@
       </w:pPr>
     </w:lvl>
   </w:abstractNum>
-  <w:abstractNum w:abstractNumId="19" w15:restartNumberingAfterBreak="0">
+  <w:abstractNum w:abstractNumId="22" w15:restartNumberingAfterBreak="0">
     <w:nsid w:val="5D387586"/>
     <w:multiLevelType w:val="hybridMultilevel"/>
     <w:tmpl w:val="A056A602"/>
@@ -8690,7 +9752,7 @@
       </w:pPr>
     </w:lvl>
   </w:abstractNum>
-  <w:abstractNum w:abstractNumId="20" w15:restartNumberingAfterBreak="0">
+  <w:abstractNum w:abstractNumId="23" w15:restartNumberingAfterBreak="0">
     <w:nsid w:val="5DBB1C48"/>
     <w:multiLevelType w:val="hybridMultilevel"/>
     <w:tmpl w:val="6454875C"/>
@@ -8803,7 +9865,7 @@
       </w:rPr>
     </w:lvl>
   </w:abstractNum>
-  <w:abstractNum w:abstractNumId="21" w15:restartNumberingAfterBreak="0">
+  <w:abstractNum w:abstractNumId="24" w15:restartNumberingAfterBreak="0">
     <w:nsid w:val="5FA62F62"/>
     <w:multiLevelType w:val="hybridMultilevel"/>
     <w:tmpl w:val="E6EA2CF2"/>
@@ -8891,7 +9953,7 @@
       </w:pPr>
     </w:lvl>
   </w:abstractNum>
-  <w:abstractNum w:abstractNumId="22" w15:restartNumberingAfterBreak="0">
+  <w:abstractNum w:abstractNumId="25" w15:restartNumberingAfterBreak="0">
     <w:nsid w:val="61AB2D36"/>
     <w:multiLevelType w:val="hybridMultilevel"/>
     <w:tmpl w:val="F8404EE4"/>
@@ -8979,7 +10041,7 @@
       </w:pPr>
     </w:lvl>
   </w:abstractNum>
-  <w:abstractNum w:abstractNumId="23" w15:restartNumberingAfterBreak="0">
+  <w:abstractNum w:abstractNumId="26" w15:restartNumberingAfterBreak="0">
     <w:nsid w:val="648C0D4B"/>
     <w:multiLevelType w:val="hybridMultilevel"/>
     <w:tmpl w:val="6E1A65D4"/>
@@ -9092,10 +10154,10 @@
       </w:rPr>
     </w:lvl>
   </w:abstractNum>
-  <w:abstractNum w:abstractNumId="24" w15:restartNumberingAfterBreak="0">
+  <w:abstractNum w:abstractNumId="27" w15:restartNumberingAfterBreak="0">
     <w:nsid w:val="65C049AF"/>
     <w:multiLevelType w:val="hybridMultilevel"/>
-    <w:tmpl w:val="4D8EA08C"/>
+    <w:tmpl w:val="E5AA62AE"/>
     <w:lvl w:ilvl="0" w:tplc="0416000F">
       <w:start w:val="1"/>
       <w:numFmt w:val="decimal"/>
@@ -9181,7 +10243,7 @@
       </w:pPr>
     </w:lvl>
   </w:abstractNum>
-  <w:abstractNum w:abstractNumId="25" w15:restartNumberingAfterBreak="0">
+  <w:abstractNum w:abstractNumId="28" w15:restartNumberingAfterBreak="0">
     <w:nsid w:val="69693F66"/>
     <w:multiLevelType w:val="hybridMultilevel"/>
     <w:tmpl w:val="394EDC66"/>
@@ -9269,7 +10331,7 @@
       </w:pPr>
     </w:lvl>
   </w:abstractNum>
-  <w:abstractNum w:abstractNumId="26" w15:restartNumberingAfterBreak="0">
+  <w:abstractNum w:abstractNumId="29" w15:restartNumberingAfterBreak="0">
     <w:nsid w:val="6BA849E3"/>
     <w:multiLevelType w:val="hybridMultilevel"/>
     <w:tmpl w:val="CBA4FA04"/>
@@ -9360,7 +10422,7 @@
       </w:pPr>
     </w:lvl>
   </w:abstractNum>
-  <w:abstractNum w:abstractNumId="27" w15:restartNumberingAfterBreak="0">
+  <w:abstractNum w:abstractNumId="30" w15:restartNumberingAfterBreak="0">
     <w:nsid w:val="6E3B26EF"/>
     <w:multiLevelType w:val="multilevel"/>
     <w:tmpl w:val="FFFFFFFF"/>
@@ -9509,7 +10571,7 @@
       </w:rPr>
     </w:lvl>
   </w:abstractNum>
-  <w:abstractNum w:abstractNumId="28" w15:restartNumberingAfterBreak="0">
+  <w:abstractNum w:abstractNumId="31" w15:restartNumberingAfterBreak="0">
     <w:nsid w:val="75365C7D"/>
     <w:multiLevelType w:val="hybridMultilevel"/>
     <w:tmpl w:val="FF422384"/>
@@ -9622,7 +10684,7 @@
       </w:rPr>
     </w:lvl>
   </w:abstractNum>
-  <w:abstractNum w:abstractNumId="29" w15:restartNumberingAfterBreak="0">
+  <w:abstractNum w:abstractNumId="32" w15:restartNumberingAfterBreak="0">
     <w:nsid w:val="7B4A18AE"/>
     <w:multiLevelType w:val="hybridMultilevel"/>
     <w:tmpl w:val="FFF63EC6"/>
@@ -9736,94 +10798,103 @@
     </w:lvl>
   </w:abstractNum>
   <w:num w:numId="1" w16cid:durableId="352919654">
-    <w:abstractNumId w:val="24"/>
+    <w:abstractNumId w:val="27"/>
   </w:num>
   <w:num w:numId="2" w16cid:durableId="2134058961">
-    <w:abstractNumId w:val="17"/>
+    <w:abstractNumId w:val="20"/>
   </w:num>
   <w:num w:numId="3" w16cid:durableId="947660964">
-    <w:abstractNumId w:val="11"/>
+    <w:abstractNumId w:val="14"/>
   </w:num>
   <w:num w:numId="4" w16cid:durableId="593126212">
-    <w:abstractNumId w:val="28"/>
+    <w:abstractNumId w:val="31"/>
   </w:num>
   <w:num w:numId="5" w16cid:durableId="37516598">
-    <w:abstractNumId w:val="18"/>
+    <w:abstractNumId w:val="21"/>
   </w:num>
   <w:num w:numId="6" w16cid:durableId="1101140664">
-    <w:abstractNumId w:val="20"/>
+    <w:abstractNumId w:val="23"/>
   </w:num>
   <w:num w:numId="7" w16cid:durableId="261577009">
-    <w:abstractNumId w:val="23"/>
+    <w:abstractNumId w:val="26"/>
   </w:num>
   <w:num w:numId="8" w16cid:durableId="1619215431">
-    <w:abstractNumId w:val="5"/>
+    <w:abstractNumId w:val="6"/>
   </w:num>
   <w:num w:numId="9" w16cid:durableId="813449808">
-    <w:abstractNumId w:val="22"/>
+    <w:abstractNumId w:val="25"/>
   </w:num>
   <w:num w:numId="10" w16cid:durableId="1570337232">
-    <w:abstractNumId w:val="29"/>
+    <w:abstractNumId w:val="32"/>
   </w:num>
   <w:num w:numId="11" w16cid:durableId="1587378239">
-    <w:abstractNumId w:val="26"/>
+    <w:abstractNumId w:val="29"/>
   </w:num>
   <w:num w:numId="12" w16cid:durableId="99379106">
     <w:abstractNumId w:val="0"/>
   </w:num>
   <w:num w:numId="13" w16cid:durableId="1929188146">
+    <w:abstractNumId w:val="16"/>
+  </w:num>
+  <w:num w:numId="14" w16cid:durableId="2122415036">
     <w:abstractNumId w:val="13"/>
   </w:num>
-  <w:num w:numId="14" w16cid:durableId="2122415036">
-    <w:abstractNumId w:val="10"/>
-  </w:num>
   <w:num w:numId="15" w16cid:durableId="1767462234">
-    <w:abstractNumId w:val="19"/>
+    <w:abstractNumId w:val="22"/>
   </w:num>
   <w:num w:numId="16" w16cid:durableId="1046486887">
-    <w:abstractNumId w:val="6"/>
+    <w:abstractNumId w:val="7"/>
   </w:num>
   <w:num w:numId="17" w16cid:durableId="1887401258">
-    <w:abstractNumId w:val="27"/>
+    <w:abstractNumId w:val="30"/>
   </w:num>
   <w:num w:numId="18" w16cid:durableId="363873536">
-    <w:abstractNumId w:val="14"/>
+    <w:abstractNumId w:val="17"/>
   </w:num>
   <w:num w:numId="19" w16cid:durableId="372121717">
-    <w:abstractNumId w:val="7"/>
+    <w:abstractNumId w:val="9"/>
   </w:num>
   <w:num w:numId="20" w16cid:durableId="7871061">
-    <w:abstractNumId w:val="12"/>
+    <w:abstractNumId w:val="15"/>
   </w:num>
   <w:num w:numId="21" w16cid:durableId="1337463784">
     <w:abstractNumId w:val="4"/>
   </w:num>
   <w:num w:numId="22" w16cid:durableId="1878543061">
-    <w:abstractNumId w:val="21"/>
+    <w:abstractNumId w:val="24"/>
   </w:num>
   <w:num w:numId="23" w16cid:durableId="1529023680">
-    <w:abstractNumId w:val="25"/>
+    <w:abstractNumId w:val="28"/>
   </w:num>
   <w:num w:numId="24" w16cid:durableId="1231501325">
     <w:abstractNumId w:val="1"/>
   </w:num>
   <w:num w:numId="25" w16cid:durableId="1015308669">
-    <w:abstractNumId w:val="15"/>
+    <w:abstractNumId w:val="18"/>
   </w:num>
   <w:num w:numId="26" w16cid:durableId="258877118">
     <w:abstractNumId w:val="2"/>
   </w:num>
   <w:num w:numId="27" w16cid:durableId="348145312">
-    <w:abstractNumId w:val="9"/>
+    <w:abstractNumId w:val="11"/>
   </w:num>
   <w:num w:numId="28" w16cid:durableId="1755584665">
-    <w:abstractNumId w:val="16"/>
+    <w:abstractNumId w:val="19"/>
   </w:num>
   <w:num w:numId="29" w16cid:durableId="1237476759">
     <w:abstractNumId w:val="3"/>
   </w:num>
   <w:num w:numId="30" w16cid:durableId="129907416">
+    <w:abstractNumId w:val="10"/>
+  </w:num>
+  <w:num w:numId="31" w16cid:durableId="1049647047">
     <w:abstractNumId w:val="8"/>
+  </w:num>
+  <w:num w:numId="32" w16cid:durableId="1135831108">
+    <w:abstractNumId w:val="12"/>
+  </w:num>
+  <w:num w:numId="33" w16cid:durableId="805777804">
+    <w:abstractNumId w:val="5"/>
   </w:num>
 </w:numbering>
 </file>
@@ -10431,7 +11502,6 @@
   <w:style w:type="character" w:default="1" w:styleId="Fontepargpadro">
     <w:name w:val="Default Paragraph Font"/>
     <w:uiPriority w:val="1"/>
-    <w:semiHidden/>
     <w:unhideWhenUsed/>
   </w:style>
   <w:style w:type="table" w:default="1" w:styleId="Tabelanormal">

</xml_diff>